<commit_message>
Se añaden 20 libros y se añade su código sql
</commit_message>
<xml_diff>
--- a/Taller Cinco.docx
+++ b/Taller Cinco.docx
@@ -27,7 +27,11 @@
       </w:r>
     </w:p>
     <w:p/>
-    <w:p/>
+    <w:p>
+      <w:r>
+        <w:t xml:space="preserve">Procedemos a agregar 7 editoriales, 20 libros, </w:t>
+      </w:r>
+    </w:p>
     <w:sectPr>
       <w:pgSz w:w="12240" w:h="15840"/>
       <w:pgMar w:top="1417" w:right="1701" w:bottom="1417" w:left="1701" w:header="708" w:footer="708" w:gutter="0"/>

</xml_diff>

<commit_message>
Se terminan las consultas del primer punto
</commit_message>
<xml_diff>
--- a/Taller Cinco.docx
+++ b/Taller Cinco.docx
@@ -4,21 +4,8 @@
   <w:body>
     <w:p>
       <w:r>
-        <w:t xml:space="preserve">Iniciamos el ejercicio ejecutando el archivo </w:t>
-      </w:r>
-      <w:proofErr w:type="spellStart"/>
-      <w:r>
-        <w:t>sql</w:t>
-      </w:r>
-      <w:proofErr w:type="spellEnd"/>
-      <w:r>
-        <w:t xml:space="preserve"> para crear el </w:t>
-      </w:r>
-      <w:proofErr w:type="spellStart"/>
-      <w:r>
-        <w:t>schema</w:t>
-      </w:r>
-      <w:proofErr w:type="spellEnd"/>
+        <w:t>Iniciamos el ejercicio ejecutando el archivo sql para crear el schema</w:t>
+      </w:r>
       <w:r>
         <w:t xml:space="preserve">, luego agregamos </w:t>
       </w:r>
@@ -30,6 +17,529 @@
     <w:p>
       <w:r>
         <w:t xml:space="preserve">Procedemos a agregar 7 editoriales, 20 libros, </w:t>
+      </w:r>
+      <w:r>
+        <w:t xml:space="preserve">7 clientes, </w:t>
+      </w:r>
+      <w:r>
+        <w:t>10 libro_clientes, 10 libro_autor y 12 telefono_cliente</w:t>
+      </w:r>
+    </w:p>
+    <w:p/>
+    <w:p>
+      <w:r>
+        <w:t>Luego de esto debemos hacer las consultas propuestas:</w:t>
+      </w:r>
+    </w:p>
+    <w:p>
+      <w:pPr>
+        <w:pStyle w:val="ListParagraph"/>
+        <w:numPr>
+          <w:ilvl w:val="0"/>
+          <w:numId w:val="2"/>
+        </w:numPr>
+      </w:pPr>
+      <w:r>
+        <w:t>C</w:t>
+      </w:r>
+      <w:r>
+        <w:t>onocer el nombre y la fecha de nacimiento de cada escritor</w:t>
+      </w:r>
+      <w:r>
+        <w:t>:</w:t>
+      </w:r>
+    </w:p>
+    <w:p/>
+    <w:p>
+      <w:r>
+        <w:t>Al ingresar el código de búsqueda:</w:t>
+      </w:r>
+    </w:p>
+    <w:p/>
+    <w:p>
+      <w:r>
+        <w:drawing>
+          <wp:inline distT="0" distB="0" distL="0" distR="0" wp14:anchorId="63F9842B" wp14:editId="76505A0F">
+            <wp:extent cx="2857899" cy="552527"/>
+            <wp:effectExtent l="0" t="0" r="0" b="0"/>
+            <wp:docPr id="2" name="Picture 2" descr="Graphical user interface, website&#10;&#10;Description automatically generated"/>
+            <wp:cNvGraphicFramePr>
+              <a:graphicFrameLocks xmlns:a="http://schemas.openxmlformats.org/drawingml/2006/main" noChangeAspect="1"/>
+            </wp:cNvGraphicFramePr>
+            <a:graphic xmlns:a="http://schemas.openxmlformats.org/drawingml/2006/main">
+              <a:graphicData uri="http://schemas.openxmlformats.org/drawingml/2006/picture">
+                <pic:pic xmlns:pic="http://schemas.openxmlformats.org/drawingml/2006/picture">
+                  <pic:nvPicPr>
+                    <pic:cNvPr id="2" name="Picture 2" descr="Graphical user interface, website&#10;&#10;Description automatically generated"/>
+                    <pic:cNvPicPr/>
+                  </pic:nvPicPr>
+                  <pic:blipFill>
+                    <a:blip r:embed="rId5"/>
+                    <a:stretch>
+                      <a:fillRect/>
+                    </a:stretch>
+                  </pic:blipFill>
+                  <pic:spPr>
+                    <a:xfrm>
+                      <a:off x="0" y="0"/>
+                      <a:ext cx="2857899" cy="552527"/>
+                    </a:xfrm>
+                    <a:prstGeom prst="rect">
+                      <a:avLst/>
+                    </a:prstGeom>
+                  </pic:spPr>
+                </pic:pic>
+              </a:graphicData>
+            </a:graphic>
+          </wp:inline>
+        </w:drawing>
+      </w:r>
+    </w:p>
+    <w:p/>
+    <w:p>
+      <w:r>
+        <w:t>Lo hice de esta manera ya que me gusta ver que voy a seleccionar y debajo de donde lo voy a hacer.</w:t>
+      </w:r>
+    </w:p>
+    <w:p>
+      <w:r>
+        <w:t>Nos arroja los siguientes datos:</w:t>
+      </w:r>
+    </w:p>
+    <w:p/>
+    <w:p>
+      <w:r>
+        <w:drawing>
+          <wp:inline distT="0" distB="0" distL="0" distR="0" wp14:anchorId="263A5815" wp14:editId="2751DCDF">
+            <wp:extent cx="2419688" cy="1028844"/>
+            <wp:effectExtent l="0" t="0" r="0" b="0"/>
+            <wp:docPr id="1" name="Picture 1"/>
+            <wp:cNvGraphicFramePr>
+              <a:graphicFrameLocks xmlns:a="http://schemas.openxmlformats.org/drawingml/2006/main" noChangeAspect="1"/>
+            </wp:cNvGraphicFramePr>
+            <a:graphic xmlns:a="http://schemas.openxmlformats.org/drawingml/2006/main">
+              <a:graphicData uri="http://schemas.openxmlformats.org/drawingml/2006/picture">
+                <pic:pic xmlns:pic="http://schemas.openxmlformats.org/drawingml/2006/picture">
+                  <pic:nvPicPr>
+                    <pic:cNvPr id="1" name=""/>
+                    <pic:cNvPicPr/>
+                  </pic:nvPicPr>
+                  <pic:blipFill>
+                    <a:blip r:embed="rId6"/>
+                    <a:stretch>
+                      <a:fillRect/>
+                    </a:stretch>
+                  </pic:blipFill>
+                  <pic:spPr>
+                    <a:xfrm>
+                      <a:off x="0" y="0"/>
+                      <a:ext cx="2419688" cy="1028844"/>
+                    </a:xfrm>
+                    <a:prstGeom prst="rect">
+                      <a:avLst/>
+                    </a:prstGeom>
+                  </pic:spPr>
+                </pic:pic>
+              </a:graphicData>
+            </a:graphic>
+          </wp:inline>
+        </w:drawing>
+      </w:r>
+    </w:p>
+    <w:p/>
+    <w:p>
+      <w:r>
+        <w:t>Mostrándonos lo que queríamos, los nombres de los autores y las fechas de nacimiento</w:t>
+      </w:r>
+    </w:p>
+    <w:p/>
+    <w:p>
+      <w:pPr>
+        <w:pStyle w:val="ListParagraph"/>
+        <w:numPr>
+          <w:ilvl w:val="0"/>
+          <w:numId w:val="2"/>
+        </w:numPr>
+      </w:pPr>
+      <w:r>
+        <w:t>la cantidad de libros diferentes vendidos</w:t>
+      </w:r>
+      <w:r>
+        <w:t>:</w:t>
+      </w:r>
+    </w:p>
+    <w:p/>
+    <w:p>
+      <w:r>
+        <w:t>Al ingresar el código de búsqueda:</w:t>
+      </w:r>
+    </w:p>
+    <w:p/>
+    <w:p>
+      <w:r>
+        <w:lastRenderedPageBreak/>
+        <w:drawing>
+          <wp:inline distT="0" distB="0" distL="0" distR="0" wp14:anchorId="60F36BF1" wp14:editId="51BAA511">
+            <wp:extent cx="5612130" cy="725170"/>
+            <wp:effectExtent l="0" t="0" r="7620" b="0"/>
+            <wp:docPr id="3" name="Picture 3"/>
+            <wp:cNvGraphicFramePr>
+              <a:graphicFrameLocks xmlns:a="http://schemas.openxmlformats.org/drawingml/2006/main" noChangeAspect="1"/>
+            </wp:cNvGraphicFramePr>
+            <a:graphic xmlns:a="http://schemas.openxmlformats.org/drawingml/2006/main">
+              <a:graphicData uri="http://schemas.openxmlformats.org/drawingml/2006/picture">
+                <pic:pic xmlns:pic="http://schemas.openxmlformats.org/drawingml/2006/picture">
+                  <pic:nvPicPr>
+                    <pic:cNvPr id="1" name=""/>
+                    <pic:cNvPicPr/>
+                  </pic:nvPicPr>
+                  <pic:blipFill>
+                    <a:blip r:embed="rId7"/>
+                    <a:stretch>
+                      <a:fillRect/>
+                    </a:stretch>
+                  </pic:blipFill>
+                  <pic:spPr>
+                    <a:xfrm>
+                      <a:off x="0" y="0"/>
+                      <a:ext cx="5612130" cy="725170"/>
+                    </a:xfrm>
+                    <a:prstGeom prst="rect">
+                      <a:avLst/>
+                    </a:prstGeom>
+                  </pic:spPr>
+                </pic:pic>
+              </a:graphicData>
+            </a:graphic>
+          </wp:inline>
+        </w:drawing>
+      </w:r>
+    </w:p>
+    <w:p/>
+    <w:p>
+      <w:r>
+        <w:t xml:space="preserve">Utilizamos el alias de l y lc para interactuar con la tabla libro y libro_cliente, </w:t>
+      </w:r>
+      <w:r>
+        <w:t xml:space="preserve">además de usar la función count que cuenta lo que se use como parámetro, nos piden lo que es distinto por lo que le indicamos al programa que solo llame los ISBN_libro_cliente que sean distintos, </w:t>
+      </w:r>
+      <w:r>
+        <w:t>lo que nos resulta:</w:t>
+      </w:r>
+    </w:p>
+    <w:p/>
+    <w:p>
+      <w:r>
+        <w:drawing>
+          <wp:inline distT="0" distB="0" distL="0" distR="0" wp14:anchorId="12C9551B" wp14:editId="50D2A36E">
+            <wp:extent cx="3486637" cy="1867161"/>
+            <wp:effectExtent l="0" t="0" r="0" b="0"/>
+            <wp:docPr id="4" name="Picture 4"/>
+            <wp:cNvGraphicFramePr>
+              <a:graphicFrameLocks xmlns:a="http://schemas.openxmlformats.org/drawingml/2006/main" noChangeAspect="1"/>
+            </wp:cNvGraphicFramePr>
+            <a:graphic xmlns:a="http://schemas.openxmlformats.org/drawingml/2006/main">
+              <a:graphicData uri="http://schemas.openxmlformats.org/drawingml/2006/picture">
+                <pic:pic xmlns:pic="http://schemas.openxmlformats.org/drawingml/2006/picture">
+                  <pic:nvPicPr>
+                    <pic:cNvPr id="1" name=""/>
+                    <pic:cNvPicPr/>
+                  </pic:nvPicPr>
+                  <pic:blipFill>
+                    <a:blip r:embed="rId8"/>
+                    <a:stretch>
+                      <a:fillRect/>
+                    </a:stretch>
+                  </pic:blipFill>
+                  <pic:spPr>
+                    <a:xfrm>
+                      <a:off x="0" y="0"/>
+                      <a:ext cx="3486637" cy="1867161"/>
+                    </a:xfrm>
+                    <a:prstGeom prst="rect">
+                      <a:avLst/>
+                    </a:prstGeom>
+                  </pic:spPr>
+                </pic:pic>
+              </a:graphicData>
+            </a:graphic>
+          </wp:inline>
+        </w:drawing>
+      </w:r>
+    </w:p>
+    <w:p/>
+    <w:p>
+      <w:r>
+        <w:t>Por otro lado, solo podemos obtener el número con el siguiente código:</w:t>
+      </w:r>
+    </w:p>
+    <w:p/>
+    <w:p>
+      <w:r>
+        <w:drawing>
+          <wp:inline distT="0" distB="0" distL="0" distR="0" wp14:anchorId="7EF9B8B9" wp14:editId="4D309395">
+            <wp:extent cx="5553850" cy="476316"/>
+            <wp:effectExtent l="0" t="0" r="8890" b="0"/>
+            <wp:docPr id="5" name="Picture 5" descr="Graphical user interface&#10;&#10;Description automatically generated with medium confidence"/>
+            <wp:cNvGraphicFramePr>
+              <a:graphicFrameLocks xmlns:a="http://schemas.openxmlformats.org/drawingml/2006/main" noChangeAspect="1"/>
+            </wp:cNvGraphicFramePr>
+            <a:graphic xmlns:a="http://schemas.openxmlformats.org/drawingml/2006/main">
+              <a:graphicData uri="http://schemas.openxmlformats.org/drawingml/2006/picture">
+                <pic:pic xmlns:pic="http://schemas.openxmlformats.org/drawingml/2006/picture">
+                  <pic:nvPicPr>
+                    <pic:cNvPr id="5" name="Picture 5" descr="Graphical user interface&#10;&#10;Description automatically generated with medium confidence"/>
+                    <pic:cNvPicPr/>
+                  </pic:nvPicPr>
+                  <pic:blipFill>
+                    <a:blip r:embed="rId9"/>
+                    <a:stretch>
+                      <a:fillRect/>
+                    </a:stretch>
+                  </pic:blipFill>
+                  <pic:spPr>
+                    <a:xfrm>
+                      <a:off x="0" y="0"/>
+                      <a:ext cx="5553850" cy="476316"/>
+                    </a:xfrm>
+                    <a:prstGeom prst="rect">
+                      <a:avLst/>
+                    </a:prstGeom>
+                  </pic:spPr>
+                </pic:pic>
+              </a:graphicData>
+            </a:graphic>
+          </wp:inline>
+        </w:drawing>
+      </w:r>
+    </w:p>
+    <w:p/>
+    <w:p>
+      <w:r>
+        <w:t>Que nos devuelve:</w:t>
+      </w:r>
+    </w:p>
+    <w:p/>
+    <w:p>
+      <w:r>
+        <w:drawing>
+          <wp:inline distT="0" distB="0" distL="0" distR="0" wp14:anchorId="1917FEC2" wp14:editId="489507AE">
+            <wp:extent cx="1657581" cy="514422"/>
+            <wp:effectExtent l="0" t="0" r="0" b="0"/>
+            <wp:docPr id="6" name="Picture 6" descr="Graphical user interface, text, Word&#10;&#10;Description automatically generated"/>
+            <wp:cNvGraphicFramePr>
+              <a:graphicFrameLocks xmlns:a="http://schemas.openxmlformats.org/drawingml/2006/main" noChangeAspect="1"/>
+            </wp:cNvGraphicFramePr>
+            <a:graphic xmlns:a="http://schemas.openxmlformats.org/drawingml/2006/main">
+              <a:graphicData uri="http://schemas.openxmlformats.org/drawingml/2006/picture">
+                <pic:pic xmlns:pic="http://schemas.openxmlformats.org/drawingml/2006/picture">
+                  <pic:nvPicPr>
+                    <pic:cNvPr id="6" name="Picture 6" descr="Graphical user interface, text, Word&#10;&#10;Description automatically generated"/>
+                    <pic:cNvPicPr/>
+                  </pic:nvPicPr>
+                  <pic:blipFill>
+                    <a:blip r:embed="rId10"/>
+                    <a:stretch>
+                      <a:fillRect/>
+                    </a:stretch>
+                  </pic:blipFill>
+                  <pic:spPr>
+                    <a:xfrm>
+                      <a:off x="0" y="0"/>
+                      <a:ext cx="1657581" cy="514422"/>
+                    </a:xfrm>
+                    <a:prstGeom prst="rect">
+                      <a:avLst/>
+                    </a:prstGeom>
+                  </pic:spPr>
+                </pic:pic>
+              </a:graphicData>
+            </a:graphic>
+          </wp:inline>
+        </w:drawing>
+      </w:r>
+    </w:p>
+    <w:p/>
+    <w:p>
+      <w:pPr>
+        <w:pStyle w:val="ListParagraph"/>
+        <w:numPr>
+          <w:ilvl w:val="0"/>
+          <w:numId w:val="2"/>
+        </w:numPr>
+      </w:pPr>
+      <w:r>
+        <w:t>el nombre del libro acompañado por su autor o sus autores</w:t>
+      </w:r>
+      <w:r>
+        <w:t>:</w:t>
+      </w:r>
+    </w:p>
+    <w:p/>
+    <w:p>
+      <w:r>
+        <w:t>Ejecutamos el código en sql:</w:t>
+      </w:r>
+    </w:p>
+    <w:p/>
+    <w:p>
+      <w:r>
+        <w:drawing>
+          <wp:inline distT="0" distB="0" distL="0" distR="0" wp14:anchorId="0799D31F" wp14:editId="33450895">
+            <wp:extent cx="5458587" cy="1019317"/>
+            <wp:effectExtent l="0" t="0" r="8890" b="9525"/>
+            <wp:docPr id="7" name="Picture 7" descr="Text&#10;&#10;Description automatically generated"/>
+            <wp:cNvGraphicFramePr>
+              <a:graphicFrameLocks xmlns:a="http://schemas.openxmlformats.org/drawingml/2006/main" noChangeAspect="1"/>
+            </wp:cNvGraphicFramePr>
+            <a:graphic xmlns:a="http://schemas.openxmlformats.org/drawingml/2006/main">
+              <a:graphicData uri="http://schemas.openxmlformats.org/drawingml/2006/picture">
+                <pic:pic xmlns:pic="http://schemas.openxmlformats.org/drawingml/2006/picture">
+                  <pic:nvPicPr>
+                    <pic:cNvPr id="7" name="Picture 7" descr="Text&#10;&#10;Description automatically generated"/>
+                    <pic:cNvPicPr/>
+                  </pic:nvPicPr>
+                  <pic:blipFill>
+                    <a:blip r:embed="rId11"/>
+                    <a:stretch>
+                      <a:fillRect/>
+                    </a:stretch>
+                  </pic:blipFill>
+                  <pic:spPr>
+                    <a:xfrm>
+                      <a:off x="0" y="0"/>
+                      <a:ext cx="5458587" cy="1019317"/>
+                    </a:xfrm>
+                    <a:prstGeom prst="rect">
+                      <a:avLst/>
+                    </a:prstGeom>
+                  </pic:spPr>
+                </pic:pic>
+              </a:graphicData>
+            </a:graphic>
+          </wp:inline>
+        </w:drawing>
+      </w:r>
+    </w:p>
+    <w:p/>
+    <w:p>
+      <w:r>
+        <w:t>Seleccionamos el titulo del libro, luego le decimos que si en los autores hay más de un valor los concatene por medio de una coma, luego le indicamos que solo nos traiga los libros que tengan asignado un autor, y así mismo de los autores solo nos traiga el nombre de los autores que tengan un libro asignado.</w:t>
+      </w:r>
+    </w:p>
+    <w:p/>
+    <w:p>
+      <w:r>
+        <w:t>Obtenemos al ejecutar este código:</w:t>
+      </w:r>
+    </w:p>
+    <w:p/>
+    <w:p>
+      <w:r>
+        <w:drawing>
+          <wp:inline distT="0" distB="0" distL="0" distR="0" wp14:anchorId="51DB3524" wp14:editId="6192854F">
+            <wp:extent cx="2676899" cy="1857634"/>
+            <wp:effectExtent l="0" t="0" r="9525" b="0"/>
+            <wp:docPr id="8" name="Picture 8" descr="Graphical user interface, text, application&#10;&#10;Description automatically generated"/>
+            <wp:cNvGraphicFramePr>
+              <a:graphicFrameLocks xmlns:a="http://schemas.openxmlformats.org/drawingml/2006/main" noChangeAspect="1"/>
+            </wp:cNvGraphicFramePr>
+            <a:graphic xmlns:a="http://schemas.openxmlformats.org/drawingml/2006/main">
+              <a:graphicData uri="http://schemas.openxmlformats.org/drawingml/2006/picture">
+                <pic:pic xmlns:pic="http://schemas.openxmlformats.org/drawingml/2006/picture">
+                  <pic:nvPicPr>
+                    <pic:cNvPr id="8" name="Picture 8" descr="Graphical user interface, text, application&#10;&#10;Description automatically generated"/>
+                    <pic:cNvPicPr/>
+                  </pic:nvPicPr>
+                  <pic:blipFill>
+                    <a:blip r:embed="rId12"/>
+                    <a:stretch>
+                      <a:fillRect/>
+                    </a:stretch>
+                  </pic:blipFill>
+                  <pic:spPr>
+                    <a:xfrm>
+                      <a:off x="0" y="0"/>
+                      <a:ext cx="2676899" cy="1857634"/>
+                    </a:xfrm>
+                    <a:prstGeom prst="rect">
+                      <a:avLst/>
+                    </a:prstGeom>
+                  </pic:spPr>
+                </pic:pic>
+              </a:graphicData>
+            </a:graphic>
+          </wp:inline>
+        </w:drawing>
+      </w:r>
+    </w:p>
+    <w:p/>
+    <w:p>
+      <w:pPr>
+        <w:pStyle w:val="ListParagraph"/>
+        <w:numPr>
+          <w:ilvl w:val="0"/>
+          <w:numId w:val="2"/>
+        </w:numPr>
+      </w:pPr>
+      <w:r>
+        <w:t>el nombre de las editoriales que han logrado vender libros</w:t>
+      </w:r>
+      <w:r>
+        <w:t>:</w:t>
+      </w:r>
+    </w:p>
+    <w:p/>
+    <w:p>
+      <w:r>
+        <w:t>Diseñamos la consulta que haremos por medio de sql:</w:t>
+      </w:r>
+    </w:p>
+    <w:p/>
+    <w:p>
+      <w:r>
+        <w:drawing>
+          <wp:inline distT="0" distB="0" distL="0" distR="0" wp14:anchorId="3D3B4A60" wp14:editId="2F6612D1">
+            <wp:extent cx="5612130" cy="704850"/>
+            <wp:effectExtent l="0" t="0" r="7620" b="0"/>
+            <wp:docPr id="9" name="Picture 9" descr="Text&#10;&#10;Description automatically generated with low confidence"/>
+            <wp:cNvGraphicFramePr>
+              <a:graphicFrameLocks xmlns:a="http://schemas.openxmlformats.org/drawingml/2006/main" noChangeAspect="1"/>
+            </wp:cNvGraphicFramePr>
+            <a:graphic xmlns:a="http://schemas.openxmlformats.org/drawingml/2006/main">
+              <a:graphicData uri="http://schemas.openxmlformats.org/drawingml/2006/picture">
+                <pic:pic xmlns:pic="http://schemas.openxmlformats.org/drawingml/2006/picture">
+                  <pic:nvPicPr>
+                    <pic:cNvPr id="9" name="Picture 9" descr="Text&#10;&#10;Description automatically generated with low confidence"/>
+                    <pic:cNvPicPr/>
+                  </pic:nvPicPr>
+                  <pic:blipFill>
+                    <a:blip r:embed="rId13"/>
+                    <a:stretch>
+                      <a:fillRect/>
+                    </a:stretch>
+                  </pic:blipFill>
+                  <pic:spPr>
+                    <a:xfrm>
+                      <a:off x="0" y="0"/>
+                      <a:ext cx="5612130" cy="704850"/>
+                    </a:xfrm>
+                    <a:prstGeom prst="rect">
+                      <a:avLst/>
+                    </a:prstGeom>
+                  </pic:spPr>
+                </pic:pic>
+              </a:graphicData>
+            </a:graphic>
+          </wp:inline>
+        </w:drawing>
+      </w:r>
+    </w:p>
+    <w:p/>
+    <w:p>
+      <w:r>
+        <w:lastRenderedPageBreak/>
+        <w:t>En donde seleccionamos el nombre de la editorial, agrupamos por el título (Añadimos el distinct para que no nos repita títulos en la concatenación), que tomamos de libro y solo los que tengan un cliente asignado</w:t>
       </w:r>
     </w:p>
     <w:sectPr>
@@ -40,6 +550,195 @@
     </w:sectPr>
   </w:body>
 </w:document>
+</file>
+
+<file path=word/numbering.xml><?xml version="1.0" encoding="utf-8"?>
+<w:numbering xmlns:wpc="http://schemas.microsoft.com/office/word/2010/wordprocessingCanvas" xmlns:cx="http://schemas.microsoft.com/office/drawing/2014/chartex" xmlns:cx1="http://schemas.microsoft.com/office/drawing/2015/9/8/chartex" xmlns:cx2="http://schemas.microsoft.com/office/drawing/2015/10/21/chartex" xmlns:cx3="http://schemas.microsoft.com/office/drawing/2016/5/9/chartex" xmlns:cx4="http://schemas.microsoft.com/office/drawing/2016/5/10/chartex" xmlns:cx5="http://schemas.microsoft.com/office/drawing/2016/5/11/chartex" xmlns:cx6="http://schemas.microsoft.com/office/drawing/2016/5/12/chartex" xmlns:cx7="http://schemas.microsoft.com/office/drawing/2016/5/13/chartex" xmlns:cx8="http://schemas.microsoft.com/office/drawing/2016/5/14/chartex" xmlns:mc="http://schemas.openxmlformats.org/markup-compatibility/2006" xmlns:aink="http://schemas.microsoft.com/office/drawing/2016/ink" xmlns:am3d="http://schemas.microsoft.com/office/drawing/2017/model3d" xmlns:o="urn:schemas-microsoft-com:office:office" xmlns:oel="http://schemas.microsoft.com/office/2019/extlst" xmlns:r="http://schemas.openxmlformats.org/officeDocument/2006/relationships" xmlns:m="http://schemas.openxmlformats.org/officeDocument/2006/math" xmlns:v="urn:schemas-microsoft-com:vml" xmlns:wp14="http://schemas.microsoft.com/office/word/2010/wordprocessingDrawing" xmlns:wp="http://schemas.openxmlformats.org/drawingml/2006/wordprocessingDrawing" xmlns:w10="urn:schemas-microsoft-com:office:word" xmlns:w="http://schemas.openxmlformats.org/wordprocessingml/2006/main" xmlns:w14="http://schemas.microsoft.com/office/word/2010/wordml" xmlns:w15="http://schemas.microsoft.com/office/word/2012/wordml" xmlns:w16cex="http://schemas.microsoft.com/office/word/2018/wordml/cex" xmlns:w16cid="http://schemas.microsoft.com/office/word/2016/wordml/cid" xmlns:w16="http://schemas.microsoft.com/office/word/2018/wordml" xmlns:w16sdtdh="http://schemas.microsoft.com/office/word/2020/wordml/sdtdatahash" xmlns:w16se="http://schemas.microsoft.com/office/word/2015/wordml/symex" xmlns:wpg="http://schemas.microsoft.com/office/word/2010/wordprocessingGroup" xmlns:wpi="http://schemas.microsoft.com/office/word/2010/wordprocessingInk" xmlns:wne="http://schemas.microsoft.com/office/word/2006/wordml" xmlns:wps="http://schemas.microsoft.com/office/word/2010/wordprocessingShape" mc:Ignorable="w14 w15 w16se w16cid w16 w16cex w16sdtdh wp14">
+  <w:abstractNum w:abstractNumId="0" w15:restartNumberingAfterBreak="0">
+    <w:nsid w:val="131115B4"/>
+    <w:multiLevelType w:val="hybridMultilevel"/>
+    <w:tmpl w:val="AFD0568E"/>
+    <w:lvl w:ilvl="0" w:tplc="7BC6F2E4">
+      <w:start w:val="1"/>
+      <w:numFmt w:val="decimal"/>
+      <w:lvlText w:val="%1."/>
+      <w:lvlJc w:val="left"/>
+      <w:pPr>
+        <w:ind w:left="644" w:hanging="360"/>
+      </w:pPr>
+      <w:rPr>
+        <w:rFonts w:hint="default"/>
+      </w:rPr>
+    </w:lvl>
+    <w:lvl w:ilvl="1" w:tplc="04090019" w:tentative="1">
+      <w:start w:val="1"/>
+      <w:numFmt w:val="lowerLetter"/>
+      <w:lvlText w:val="%2."/>
+      <w:lvlJc w:val="left"/>
+      <w:pPr>
+        <w:ind w:left="1364" w:hanging="360"/>
+      </w:pPr>
+    </w:lvl>
+    <w:lvl w:ilvl="2" w:tplc="0409001B" w:tentative="1">
+      <w:start w:val="1"/>
+      <w:numFmt w:val="lowerRoman"/>
+      <w:lvlText w:val="%3."/>
+      <w:lvlJc w:val="right"/>
+      <w:pPr>
+        <w:ind w:left="2084" w:hanging="180"/>
+      </w:pPr>
+    </w:lvl>
+    <w:lvl w:ilvl="3" w:tplc="0409000F" w:tentative="1">
+      <w:start w:val="1"/>
+      <w:numFmt w:val="decimal"/>
+      <w:lvlText w:val="%4."/>
+      <w:lvlJc w:val="left"/>
+      <w:pPr>
+        <w:ind w:left="2804" w:hanging="360"/>
+      </w:pPr>
+    </w:lvl>
+    <w:lvl w:ilvl="4" w:tplc="04090019" w:tentative="1">
+      <w:start w:val="1"/>
+      <w:numFmt w:val="lowerLetter"/>
+      <w:lvlText w:val="%5."/>
+      <w:lvlJc w:val="left"/>
+      <w:pPr>
+        <w:ind w:left="3524" w:hanging="360"/>
+      </w:pPr>
+    </w:lvl>
+    <w:lvl w:ilvl="5" w:tplc="0409001B" w:tentative="1">
+      <w:start w:val="1"/>
+      <w:numFmt w:val="lowerRoman"/>
+      <w:lvlText w:val="%6."/>
+      <w:lvlJc w:val="right"/>
+      <w:pPr>
+        <w:ind w:left="4244" w:hanging="180"/>
+      </w:pPr>
+    </w:lvl>
+    <w:lvl w:ilvl="6" w:tplc="0409000F" w:tentative="1">
+      <w:start w:val="1"/>
+      <w:numFmt w:val="decimal"/>
+      <w:lvlText w:val="%7."/>
+      <w:lvlJc w:val="left"/>
+      <w:pPr>
+        <w:ind w:left="4964" w:hanging="360"/>
+      </w:pPr>
+    </w:lvl>
+    <w:lvl w:ilvl="7" w:tplc="04090019" w:tentative="1">
+      <w:start w:val="1"/>
+      <w:numFmt w:val="lowerLetter"/>
+      <w:lvlText w:val="%8."/>
+      <w:lvlJc w:val="left"/>
+      <w:pPr>
+        <w:ind w:left="5684" w:hanging="360"/>
+      </w:pPr>
+    </w:lvl>
+    <w:lvl w:ilvl="8" w:tplc="0409001B" w:tentative="1">
+      <w:start w:val="1"/>
+      <w:numFmt w:val="lowerRoman"/>
+      <w:lvlText w:val="%9."/>
+      <w:lvlJc w:val="right"/>
+      <w:pPr>
+        <w:ind w:left="6404" w:hanging="180"/>
+      </w:pPr>
+    </w:lvl>
+  </w:abstractNum>
+  <w:abstractNum w:abstractNumId="1" w15:restartNumberingAfterBreak="0">
+    <w:nsid w:val="3B01514F"/>
+    <w:multiLevelType w:val="hybridMultilevel"/>
+    <w:tmpl w:val="064C08C4"/>
+    <w:lvl w:ilvl="0" w:tplc="0409000F">
+      <w:start w:val="1"/>
+      <w:numFmt w:val="decimal"/>
+      <w:lvlText w:val="%1."/>
+      <w:lvlJc w:val="left"/>
+      <w:pPr>
+        <w:ind w:left="720" w:hanging="360"/>
+      </w:pPr>
+      <w:rPr>
+        <w:rFonts w:hint="default"/>
+      </w:rPr>
+    </w:lvl>
+    <w:lvl w:ilvl="1" w:tplc="04090019" w:tentative="1">
+      <w:start w:val="1"/>
+      <w:numFmt w:val="lowerLetter"/>
+      <w:lvlText w:val="%2."/>
+      <w:lvlJc w:val="left"/>
+      <w:pPr>
+        <w:ind w:left="1440" w:hanging="360"/>
+      </w:pPr>
+    </w:lvl>
+    <w:lvl w:ilvl="2" w:tplc="0409001B" w:tentative="1">
+      <w:start w:val="1"/>
+      <w:numFmt w:val="lowerRoman"/>
+      <w:lvlText w:val="%3."/>
+      <w:lvlJc w:val="right"/>
+      <w:pPr>
+        <w:ind w:left="2160" w:hanging="180"/>
+      </w:pPr>
+    </w:lvl>
+    <w:lvl w:ilvl="3" w:tplc="0409000F" w:tentative="1">
+      <w:start w:val="1"/>
+      <w:numFmt w:val="decimal"/>
+      <w:lvlText w:val="%4."/>
+      <w:lvlJc w:val="left"/>
+      <w:pPr>
+        <w:ind w:left="2880" w:hanging="360"/>
+      </w:pPr>
+    </w:lvl>
+    <w:lvl w:ilvl="4" w:tplc="04090019" w:tentative="1">
+      <w:start w:val="1"/>
+      <w:numFmt w:val="lowerLetter"/>
+      <w:lvlText w:val="%5."/>
+      <w:lvlJc w:val="left"/>
+      <w:pPr>
+        <w:ind w:left="3600" w:hanging="360"/>
+      </w:pPr>
+    </w:lvl>
+    <w:lvl w:ilvl="5" w:tplc="0409001B" w:tentative="1">
+      <w:start w:val="1"/>
+      <w:numFmt w:val="lowerRoman"/>
+      <w:lvlText w:val="%6."/>
+      <w:lvlJc w:val="right"/>
+      <w:pPr>
+        <w:ind w:left="4320" w:hanging="180"/>
+      </w:pPr>
+    </w:lvl>
+    <w:lvl w:ilvl="6" w:tplc="0409000F" w:tentative="1">
+      <w:start w:val="1"/>
+      <w:numFmt w:val="decimal"/>
+      <w:lvlText w:val="%7."/>
+      <w:lvlJc w:val="left"/>
+      <w:pPr>
+        <w:ind w:left="5040" w:hanging="360"/>
+      </w:pPr>
+    </w:lvl>
+    <w:lvl w:ilvl="7" w:tplc="04090019" w:tentative="1">
+      <w:start w:val="1"/>
+      <w:numFmt w:val="lowerLetter"/>
+      <w:lvlText w:val="%8."/>
+      <w:lvlJc w:val="left"/>
+      <w:pPr>
+        <w:ind w:left="5760" w:hanging="360"/>
+      </w:pPr>
+    </w:lvl>
+    <w:lvl w:ilvl="8" w:tplc="0409001B" w:tentative="1">
+      <w:start w:val="1"/>
+      <w:numFmt w:val="lowerRoman"/>
+      <w:lvlText w:val="%9."/>
+      <w:lvlJc w:val="right"/>
+      <w:pPr>
+        <w:ind w:left="6480" w:hanging="180"/>
+      </w:pPr>
+    </w:lvl>
+  </w:abstractNum>
+  <w:num w:numId="1" w16cid:durableId="2132700482">
+    <w:abstractNumId w:val="0"/>
+  </w:num>
+  <w:num w:numId="2" w16cid:durableId="776483816">
+    <w:abstractNumId w:val="1"/>
+  </w:num>
+</w:numbering>
 </file>
 
 <file path=word/styles.xml><?xml version="1.0" encoding="utf-8"?>
@@ -551,6 +1250,17 @@
       <w:lang w:val="es-419" w:eastAsia="es-CO"/>
     </w:rPr>
   </w:style>
+  <w:style w:type="paragraph" w:styleId="ListParagraph">
+    <w:name w:val="List Paragraph"/>
+    <w:basedOn w:val="Normal"/>
+    <w:uiPriority w:val="34"/>
+    <w:qFormat/>
+    <w:rsid w:val="00D33005"/>
+    <w:pPr>
+      <w:ind w:left="720"/>
+      <w:contextualSpacing/>
+    </w:pPr>
+  </w:style>
 </w:styles>
 </file>
 

</xml_diff>

<commit_message>
Se crean las vistas solicitadas
</commit_message>
<xml_diff>
--- a/Taller Cinco.docx
+++ b/Taller Cinco.docx
@@ -4,8 +4,21 @@
   <w:body>
     <w:p>
       <w:r>
-        <w:t>Iniciamos el ejercicio ejecutando el archivo sql para crear el schema</w:t>
-      </w:r>
+        <w:t xml:space="preserve">Iniciamos el ejercicio ejecutando el archivo </w:t>
+      </w:r>
+      <w:proofErr w:type="spellStart"/>
+      <w:r>
+        <w:t>sql</w:t>
+      </w:r>
+      <w:proofErr w:type="spellEnd"/>
+      <w:r>
+        <w:t xml:space="preserve"> para crear el </w:t>
+      </w:r>
+      <w:proofErr w:type="spellStart"/>
+      <w:r>
+        <w:t>schema</w:t>
+      </w:r>
+      <w:proofErr w:type="spellEnd"/>
       <w:r>
         <w:t xml:space="preserve">, luego agregamos </w:t>
       </w:r>
@@ -22,8 +35,29 @@
         <w:t xml:space="preserve">7 clientes, </w:t>
       </w:r>
       <w:r>
-        <w:t>10 libro_clientes, 10 libro_autor y 12 telefono_cliente</w:t>
-      </w:r>
+        <w:t xml:space="preserve">10 </w:t>
+      </w:r>
+      <w:proofErr w:type="spellStart"/>
+      <w:r>
+        <w:t>libro_clientes</w:t>
+      </w:r>
+      <w:proofErr w:type="spellEnd"/>
+      <w:r>
+        <w:t xml:space="preserve">, 10 </w:t>
+      </w:r>
+      <w:proofErr w:type="spellStart"/>
+      <w:r>
+        <w:t>libro_autor</w:t>
+      </w:r>
+      <w:proofErr w:type="spellEnd"/>
+      <w:r>
+        <w:t xml:space="preserve"> y 12 </w:t>
+      </w:r>
+      <w:proofErr w:type="spellStart"/>
+      <w:r>
+        <w:t>telefono_cliente</w:t>
+      </w:r>
+      <w:proofErr w:type="spellEnd"/>
     </w:p>
     <w:p/>
     <w:p>
@@ -218,10 +252,42 @@
     <w:p/>
     <w:p>
       <w:r>
-        <w:t xml:space="preserve">Utilizamos el alias de l y lc para interactuar con la tabla libro y libro_cliente, </w:t>
-      </w:r>
-      <w:r>
-        <w:t xml:space="preserve">además de usar la función count que cuenta lo que se use como parámetro, nos piden lo que es distinto por lo que le indicamos al programa que solo llame los ISBN_libro_cliente que sean distintos, </w:t>
+        <w:t xml:space="preserve">Utilizamos el alias de l y </w:t>
+      </w:r>
+      <w:proofErr w:type="spellStart"/>
+      <w:r>
+        <w:t>lc</w:t>
+      </w:r>
+      <w:proofErr w:type="spellEnd"/>
+      <w:r>
+        <w:t xml:space="preserve"> para interactuar con la tabla libro y </w:t>
+      </w:r>
+      <w:proofErr w:type="spellStart"/>
+      <w:r>
+        <w:t>libro_cliente</w:t>
+      </w:r>
+      <w:proofErr w:type="spellEnd"/>
+      <w:r>
+        <w:t xml:space="preserve">, </w:t>
+      </w:r>
+      <w:r>
+        <w:t xml:space="preserve">además de usar la función </w:t>
+      </w:r>
+      <w:proofErr w:type="spellStart"/>
+      <w:r>
+        <w:t>count</w:t>
+      </w:r>
+      <w:proofErr w:type="spellEnd"/>
+      <w:r>
+        <w:t xml:space="preserve"> que cuenta lo que se use como parámetro, nos piden lo que es distinto por lo que le indicamos al programa que solo llame los </w:t>
+      </w:r>
+      <w:proofErr w:type="spellStart"/>
+      <w:r>
+        <w:t>ISBN_libro_cliente</w:t>
+      </w:r>
+      <w:proofErr w:type="spellEnd"/>
+      <w:r>
+        <w:t xml:space="preserve"> que sean distintos, </w:t>
       </w:r>
       <w:r>
         <w:t>lo que nos resulta:</w:t>
@@ -378,7 +444,15 @@
     <w:p/>
     <w:p>
       <w:r>
-        <w:t>Ejecutamos el código en sql:</w:t>
+        <w:t xml:space="preserve">Ejecutamos el código en </w:t>
+      </w:r>
+      <w:proofErr w:type="spellStart"/>
+      <w:r>
+        <w:t>sql</w:t>
+      </w:r>
+      <w:proofErr w:type="spellEnd"/>
+      <w:r>
+        <w:t>:</w:t>
       </w:r>
     </w:p>
     <w:p/>
@@ -492,7 +566,15 @@
     <w:p/>
     <w:p>
       <w:r>
-        <w:t>Diseñamos la consulta que haremos por medio de sql:</w:t>
+        <w:t xml:space="preserve">Diseñamos la consulta que haremos por medio de </w:t>
+      </w:r>
+      <w:proofErr w:type="spellStart"/>
+      <w:r>
+        <w:t>sql</w:t>
+      </w:r>
+      <w:proofErr w:type="spellEnd"/>
+      <w:r>
+        <w:t>:</w:t>
       </w:r>
     </w:p>
     <w:p/>
@@ -539,9 +621,114 @@
     <w:p>
       <w:r>
         <w:lastRenderedPageBreak/>
-        <w:t>En donde seleccionamos el nombre de la editorial, agrupamos por el título (Añadimos el distinct para que no nos repita títulos en la concatenación), que tomamos de libro y solo los que tengan un cliente asignado</w:t>
-      </w:r>
-    </w:p>
+        <w:t xml:space="preserve">En donde seleccionamos el nombre de la editorial, agrupamos por el título (Añadimos el </w:t>
+      </w:r>
+      <w:proofErr w:type="spellStart"/>
+      <w:r>
+        <w:t>distinct</w:t>
+      </w:r>
+      <w:proofErr w:type="spellEnd"/>
+      <w:r>
+        <w:t xml:space="preserve"> para que no nos repita títulos en la concatenación), que tomamos de libro y solo los que tengan un cliente asignado</w:t>
+      </w:r>
+    </w:p>
+    <w:p/>
+    <w:p>
+      <w:r>
+        <w:drawing>
+          <wp:inline distT="0" distB="0" distL="0" distR="0" wp14:anchorId="43867348" wp14:editId="1801720B">
+            <wp:extent cx="5210902" cy="1448002"/>
+            <wp:effectExtent l="0" t="0" r="8890" b="0"/>
+            <wp:docPr id="10" name="Picture 10" descr="Graphical user interface, text, application&#10;&#10;Description automatically generated"/>
+            <wp:cNvGraphicFramePr>
+              <a:graphicFrameLocks xmlns:a="http://schemas.openxmlformats.org/drawingml/2006/main" noChangeAspect="1"/>
+            </wp:cNvGraphicFramePr>
+            <a:graphic xmlns:a="http://schemas.openxmlformats.org/drawingml/2006/main">
+              <a:graphicData uri="http://schemas.openxmlformats.org/drawingml/2006/picture">
+                <pic:pic xmlns:pic="http://schemas.openxmlformats.org/drawingml/2006/picture">
+                  <pic:nvPicPr>
+                    <pic:cNvPr id="10" name="Picture 10" descr="Graphical user interface, text, application&#10;&#10;Description automatically generated"/>
+                    <pic:cNvPicPr/>
+                  </pic:nvPicPr>
+                  <pic:blipFill>
+                    <a:blip r:embed="rId14"/>
+                    <a:stretch>
+                      <a:fillRect/>
+                    </a:stretch>
+                  </pic:blipFill>
+                  <pic:spPr>
+                    <a:xfrm>
+                      <a:off x="0" y="0"/>
+                      <a:ext cx="5210902" cy="1448002"/>
+                    </a:xfrm>
+                    <a:prstGeom prst="rect">
+                      <a:avLst/>
+                    </a:prstGeom>
+                  </pic:spPr>
+                </pic:pic>
+              </a:graphicData>
+            </a:graphic>
+          </wp:inline>
+        </w:drawing>
+      </w:r>
+    </w:p>
+    <w:p/>
+    <w:p>
+      <w:r>
+        <w:t xml:space="preserve">Se crea </w:t>
+      </w:r>
+      <w:r>
+        <w:t>la vista que muestra los libros y sus autores, esta información puede ser importante para los compradores al saber que libros tiene la librería.</w:t>
+      </w:r>
+    </w:p>
+    <w:p/>
+    <w:p>
+      <w:r>
+        <w:drawing>
+          <wp:inline distT="0" distB="0" distL="0" distR="0" wp14:anchorId="6E1B10B1" wp14:editId="498A7575">
+            <wp:extent cx="5612130" cy="1426845"/>
+            <wp:effectExtent l="0" t="0" r="7620" b="1905"/>
+            <wp:docPr id="11" name="Picture 11"/>
+            <wp:cNvGraphicFramePr>
+              <a:graphicFrameLocks xmlns:a="http://schemas.openxmlformats.org/drawingml/2006/main" noChangeAspect="1"/>
+            </wp:cNvGraphicFramePr>
+            <a:graphic xmlns:a="http://schemas.openxmlformats.org/drawingml/2006/main">
+              <a:graphicData uri="http://schemas.openxmlformats.org/drawingml/2006/picture">
+                <pic:pic xmlns:pic="http://schemas.openxmlformats.org/drawingml/2006/picture">
+                  <pic:nvPicPr>
+                    <pic:cNvPr id="1" name=""/>
+                    <pic:cNvPicPr/>
+                  </pic:nvPicPr>
+                  <pic:blipFill>
+                    <a:blip r:embed="rId15"/>
+                    <a:stretch>
+                      <a:fillRect/>
+                    </a:stretch>
+                  </pic:blipFill>
+                  <pic:spPr>
+                    <a:xfrm>
+                      <a:off x="0" y="0"/>
+                      <a:ext cx="5612130" cy="1426845"/>
+                    </a:xfrm>
+                    <a:prstGeom prst="rect">
+                      <a:avLst/>
+                    </a:prstGeom>
+                  </pic:spPr>
+                </pic:pic>
+              </a:graphicData>
+            </a:graphic>
+          </wp:inline>
+        </w:drawing>
+      </w:r>
+    </w:p>
+    <w:p/>
+    <w:p>
+      <w:r>
+        <w:t>Se crea la vista para ver los clientes que han comprado libros, mostrando sus números de teléfono y el título de los libros que ha comprado.</w:t>
+      </w:r>
+    </w:p>
+    <w:p/>
+    <w:p/>
     <w:sectPr>
       <w:pgSz w:w="12240" w:h="15840"/>
       <w:pgMar w:top="1417" w:right="1701" w:bottom="1417" w:left="1701" w:header="708" w:footer="708" w:gutter="0"/>

</xml_diff>

<commit_message>
Creación y documentación de las vistas
</commit_message>
<xml_diff>
--- a/Taller Cinco.docx
+++ b/Taller Cinco.docx
@@ -4,21 +4,8 @@
   <w:body>
     <w:p>
       <w:r>
-        <w:t xml:space="preserve">Iniciamos el ejercicio ejecutando el archivo </w:t>
-      </w:r>
-      <w:proofErr w:type="spellStart"/>
-      <w:r>
-        <w:t>sql</w:t>
-      </w:r>
-      <w:proofErr w:type="spellEnd"/>
-      <w:r>
-        <w:t xml:space="preserve"> para crear el </w:t>
-      </w:r>
-      <w:proofErr w:type="spellStart"/>
-      <w:r>
-        <w:t>schema</w:t>
-      </w:r>
-      <w:proofErr w:type="spellEnd"/>
+        <w:t>Iniciamos el ejercicio ejecutando el archivo sql para crear el schema</w:t>
+      </w:r>
       <w:r>
         <w:t xml:space="preserve">, luego agregamos </w:t>
       </w:r>
@@ -35,29 +22,8 @@
         <w:t xml:space="preserve">7 clientes, </w:t>
       </w:r>
       <w:r>
-        <w:t xml:space="preserve">10 </w:t>
-      </w:r>
-      <w:proofErr w:type="spellStart"/>
-      <w:r>
-        <w:t>libro_clientes</w:t>
-      </w:r>
-      <w:proofErr w:type="spellEnd"/>
-      <w:r>
-        <w:t xml:space="preserve">, 10 </w:t>
-      </w:r>
-      <w:proofErr w:type="spellStart"/>
-      <w:r>
-        <w:t>libro_autor</w:t>
-      </w:r>
-      <w:proofErr w:type="spellEnd"/>
-      <w:r>
-        <w:t xml:space="preserve"> y 12 </w:t>
-      </w:r>
-      <w:proofErr w:type="spellStart"/>
-      <w:r>
-        <w:t>telefono_cliente</w:t>
-      </w:r>
-      <w:proofErr w:type="spellEnd"/>
+        <w:t>10 libro_clientes, 10 libro_autor y 12 telefono_cliente</w:t>
+      </w:r>
     </w:p>
     <w:p/>
     <w:p>
@@ -92,6 +58,9 @@
     <w:p/>
     <w:p>
       <w:r>
+        <w:rPr>
+          <w:noProof/>
+        </w:rPr>
         <w:drawing>
           <wp:inline distT="0" distB="0" distL="0" distR="0" wp14:anchorId="63F9842B" wp14:editId="76505A0F">
             <wp:extent cx="2857899" cy="552527"/>
@@ -143,6 +112,9 @@
     <w:p/>
     <w:p>
       <w:r>
+        <w:rPr>
+          <w:noProof/>
+        </w:rPr>
         <w:drawing>
           <wp:inline distT="0" distB="0" distL="0" distR="0" wp14:anchorId="263A5815" wp14:editId="2751DCDF">
             <wp:extent cx="2419688" cy="1028844"/>
@@ -211,6 +183,9 @@
     <w:p/>
     <w:p>
       <w:r>
+        <w:rPr>
+          <w:noProof/>
+        </w:rPr>
         <w:lastRenderedPageBreak/>
         <w:drawing>
           <wp:inline distT="0" distB="0" distL="0" distR="0" wp14:anchorId="60F36BF1" wp14:editId="51BAA511">
@@ -252,42 +227,10 @@
     <w:p/>
     <w:p>
       <w:r>
-        <w:t xml:space="preserve">Utilizamos el alias de l y </w:t>
-      </w:r>
-      <w:proofErr w:type="spellStart"/>
-      <w:r>
-        <w:t>lc</w:t>
-      </w:r>
-      <w:proofErr w:type="spellEnd"/>
-      <w:r>
-        <w:t xml:space="preserve"> para interactuar con la tabla libro y </w:t>
-      </w:r>
-      <w:proofErr w:type="spellStart"/>
-      <w:r>
-        <w:t>libro_cliente</w:t>
-      </w:r>
-      <w:proofErr w:type="spellEnd"/>
-      <w:r>
-        <w:t xml:space="preserve">, </w:t>
-      </w:r>
-      <w:r>
-        <w:t xml:space="preserve">además de usar la función </w:t>
-      </w:r>
-      <w:proofErr w:type="spellStart"/>
-      <w:r>
-        <w:t>count</w:t>
-      </w:r>
-      <w:proofErr w:type="spellEnd"/>
-      <w:r>
-        <w:t xml:space="preserve"> que cuenta lo que se use como parámetro, nos piden lo que es distinto por lo que le indicamos al programa que solo llame los </w:t>
-      </w:r>
-      <w:proofErr w:type="spellStart"/>
-      <w:r>
-        <w:t>ISBN_libro_cliente</w:t>
-      </w:r>
-      <w:proofErr w:type="spellEnd"/>
-      <w:r>
-        <w:t xml:space="preserve"> que sean distintos, </w:t>
+        <w:t xml:space="preserve">Utilizamos el alias de l y lc para interactuar con la tabla libro y libro_cliente, </w:t>
+      </w:r>
+      <w:r>
+        <w:t xml:space="preserve">además de usar la función count que cuenta lo que se use como parámetro, nos piden lo que es distinto por lo que le indicamos al programa que solo llame los ISBN_libro_cliente que sean distintos, </w:t>
       </w:r>
       <w:r>
         <w:t>lo que nos resulta:</w:t>
@@ -296,6 +239,9 @@
     <w:p/>
     <w:p>
       <w:r>
+        <w:rPr>
+          <w:noProof/>
+        </w:rPr>
         <w:drawing>
           <wp:inline distT="0" distB="0" distL="0" distR="0" wp14:anchorId="12C9551B" wp14:editId="50D2A36E">
             <wp:extent cx="3486637" cy="1867161"/>
@@ -342,6 +288,9 @@
     <w:p/>
     <w:p>
       <w:r>
+        <w:rPr>
+          <w:noProof/>
+        </w:rPr>
         <w:drawing>
           <wp:inline distT="0" distB="0" distL="0" distR="0" wp14:anchorId="7EF9B8B9" wp14:editId="4D309395">
             <wp:extent cx="5553850" cy="476316"/>
@@ -388,6 +337,9 @@
     <w:p/>
     <w:p>
       <w:r>
+        <w:rPr>
+          <w:noProof/>
+        </w:rPr>
         <w:drawing>
           <wp:inline distT="0" distB="0" distL="0" distR="0" wp14:anchorId="1917FEC2" wp14:editId="489507AE">
             <wp:extent cx="1657581" cy="514422"/>
@@ -444,20 +396,15 @@
     <w:p/>
     <w:p>
       <w:r>
-        <w:t xml:space="preserve">Ejecutamos el código en </w:t>
-      </w:r>
-      <w:proofErr w:type="spellStart"/>
-      <w:r>
-        <w:t>sql</w:t>
-      </w:r>
-      <w:proofErr w:type="spellEnd"/>
-      <w:r>
-        <w:t>:</w:t>
-      </w:r>
-    </w:p>
-    <w:p/>
-    <w:p>
-      <w:r>
+        <w:t>Ejecutamos el código en sql:</w:t>
+      </w:r>
+    </w:p>
+    <w:p/>
+    <w:p>
+      <w:r>
+        <w:rPr>
+          <w:noProof/>
+        </w:rPr>
         <w:drawing>
           <wp:inline distT="0" distB="0" distL="0" distR="0" wp14:anchorId="0799D31F" wp14:editId="33450895">
             <wp:extent cx="5458587" cy="1019317"/>
@@ -510,6 +457,9 @@
     <w:p/>
     <w:p>
       <w:r>
+        <w:rPr>
+          <w:noProof/>
+        </w:rPr>
         <w:drawing>
           <wp:inline distT="0" distB="0" distL="0" distR="0" wp14:anchorId="51DB3524" wp14:editId="6192854F">
             <wp:extent cx="2676899" cy="1857634"/>
@@ -566,20 +516,15 @@
     <w:p/>
     <w:p>
       <w:r>
-        <w:t xml:space="preserve">Diseñamos la consulta que haremos por medio de </w:t>
-      </w:r>
-      <w:proofErr w:type="spellStart"/>
-      <w:r>
-        <w:t>sql</w:t>
-      </w:r>
-      <w:proofErr w:type="spellEnd"/>
-      <w:r>
-        <w:t>:</w:t>
-      </w:r>
-    </w:p>
-    <w:p/>
-    <w:p>
-      <w:r>
+        <w:t>Diseñamos la consulta que haremos por medio de sql:</w:t>
+      </w:r>
+    </w:p>
+    <w:p/>
+    <w:p>
+      <w:r>
+        <w:rPr>
+          <w:noProof/>
+        </w:rPr>
         <w:drawing>
           <wp:inline distT="0" distB="0" distL="0" distR="0" wp14:anchorId="3D3B4A60" wp14:editId="2F6612D1">
             <wp:extent cx="5612130" cy="704850"/>
@@ -621,20 +566,15 @@
     <w:p>
       <w:r>
         <w:lastRenderedPageBreak/>
-        <w:t xml:space="preserve">En donde seleccionamos el nombre de la editorial, agrupamos por el título (Añadimos el </w:t>
-      </w:r>
-      <w:proofErr w:type="spellStart"/>
-      <w:r>
-        <w:t>distinct</w:t>
-      </w:r>
-      <w:proofErr w:type="spellEnd"/>
-      <w:r>
-        <w:t xml:space="preserve"> para que no nos repita títulos en la concatenación), que tomamos de libro y solo los que tengan un cliente asignado</w:t>
-      </w:r>
-    </w:p>
-    <w:p/>
-    <w:p>
-      <w:r>
+        <w:t>En donde seleccionamos el nombre de la editorial, agrupamos por el título (Añadimos el distinct para que no nos repita títulos en la concatenación), que tomamos de libro y solo los que tengan un cliente asignado</w:t>
+      </w:r>
+    </w:p>
+    <w:p/>
+    <w:p>
+      <w:r>
+        <w:rPr>
+          <w:noProof/>
+        </w:rPr>
         <w:drawing>
           <wp:inline distT="0" distB="0" distL="0" distR="0" wp14:anchorId="43867348" wp14:editId="1801720B">
             <wp:extent cx="5210902" cy="1448002"/>
@@ -684,6 +624,9 @@
     <w:p/>
     <w:p>
       <w:r>
+        <w:rPr>
+          <w:noProof/>
+        </w:rPr>
         <w:drawing>
           <wp:inline distT="0" distB="0" distL="0" distR="0" wp14:anchorId="6E1B10B1" wp14:editId="498A7575">
             <wp:extent cx="5612130" cy="1426845"/>
@@ -727,8 +670,179 @@
         <w:t>Se crea la vista para ver los clientes que han comprado libros, mostrando sus números de teléfono y el título de los libros que ha comprado.</w:t>
       </w:r>
     </w:p>
-    <w:p/>
-    <w:p/>
+    <w:p>
+      <w:pPr>
+        <w:ind w:firstLine="0"/>
+      </w:pPr>
+    </w:p>
+    <w:p>
+      <w:r>
+        <w:t>Se crean las consultas solicitadas en el segundo punto:</w:t>
+      </w:r>
+    </w:p>
+    <w:p/>
+    <w:p>
+      <w:pPr>
+        <w:pStyle w:val="ListParagraph"/>
+        <w:numPr>
+          <w:ilvl w:val="0"/>
+          <w:numId w:val="3"/>
+        </w:numPr>
+      </w:pPr>
+      <w:r>
+        <w:t>realice una consulta que me permita conocer que enfermeros estuvieron en los procedimientos de los pacientes.</w:t>
+      </w:r>
+    </w:p>
+    <w:p/>
+    <w:p>
+      <w:r>
+        <w:drawing>
+          <wp:inline distT="0" distB="0" distL="0" distR="0" wp14:anchorId="7322E2BA" wp14:editId="2A8F6D70">
+            <wp:extent cx="5612130" cy="718185"/>
+            <wp:effectExtent l="0" t="0" r="7620" b="5715"/>
+            <wp:docPr id="12" name="Picture 12"/>
+            <wp:cNvGraphicFramePr>
+              <a:graphicFrameLocks xmlns:a="http://schemas.openxmlformats.org/drawingml/2006/main" noChangeAspect="1"/>
+            </wp:cNvGraphicFramePr>
+            <a:graphic xmlns:a="http://schemas.openxmlformats.org/drawingml/2006/main">
+              <a:graphicData uri="http://schemas.openxmlformats.org/drawingml/2006/picture">
+                <pic:pic xmlns:pic="http://schemas.openxmlformats.org/drawingml/2006/picture">
+                  <pic:nvPicPr>
+                    <pic:cNvPr id="1" name=""/>
+                    <pic:cNvPicPr/>
+                  </pic:nvPicPr>
+                  <pic:blipFill>
+                    <a:blip r:embed="rId16"/>
+                    <a:stretch>
+                      <a:fillRect/>
+                    </a:stretch>
+                  </pic:blipFill>
+                  <pic:spPr>
+                    <a:xfrm>
+                      <a:off x="0" y="0"/>
+                      <a:ext cx="5612130" cy="718185"/>
+                    </a:xfrm>
+                    <a:prstGeom prst="rect">
+                      <a:avLst/>
+                    </a:prstGeom>
+                  </pic:spPr>
+                </pic:pic>
+              </a:graphicData>
+            </a:graphic>
+          </wp:inline>
+        </w:drawing>
+      </w:r>
+    </w:p>
+    <w:p/>
+    <w:p>
+      <w:pPr>
+        <w:pStyle w:val="ListParagraph"/>
+        <w:numPr>
+          <w:ilvl w:val="0"/>
+          <w:numId w:val="3"/>
+        </w:numPr>
+      </w:pPr>
+      <w:r>
+        <w:t>realice una consulta que me permita conocer que medicamentos a tomado cada paciente y la dosis suministrada.</w:t>
+      </w:r>
+    </w:p>
+    <w:p>
+      <w:pPr>
+        <w:pStyle w:val="ListParagraph"/>
+        <w:ind w:left="644" w:firstLine="0"/>
+      </w:pPr>
+    </w:p>
+    <w:p>
+      <w:r>
+        <w:drawing>
+          <wp:inline distT="0" distB="0" distL="0" distR="0" wp14:anchorId="441AD2FA" wp14:editId="0ADA1EBB">
+            <wp:extent cx="5612130" cy="968375"/>
+            <wp:effectExtent l="0" t="0" r="7620" b="3175"/>
+            <wp:docPr id="13" name="Picture 13"/>
+            <wp:cNvGraphicFramePr>
+              <a:graphicFrameLocks xmlns:a="http://schemas.openxmlformats.org/drawingml/2006/main" noChangeAspect="1"/>
+            </wp:cNvGraphicFramePr>
+            <a:graphic xmlns:a="http://schemas.openxmlformats.org/drawingml/2006/main">
+              <a:graphicData uri="http://schemas.openxmlformats.org/drawingml/2006/picture">
+                <pic:pic xmlns:pic="http://schemas.openxmlformats.org/drawingml/2006/picture">
+                  <pic:nvPicPr>
+                    <pic:cNvPr id="1" name=""/>
+                    <pic:cNvPicPr/>
+                  </pic:nvPicPr>
+                  <pic:blipFill>
+                    <a:blip r:embed="rId17"/>
+                    <a:stretch>
+                      <a:fillRect/>
+                    </a:stretch>
+                  </pic:blipFill>
+                  <pic:spPr>
+                    <a:xfrm>
+                      <a:off x="0" y="0"/>
+                      <a:ext cx="5612130" cy="968375"/>
+                    </a:xfrm>
+                    <a:prstGeom prst="rect">
+                      <a:avLst/>
+                    </a:prstGeom>
+                  </pic:spPr>
+                </pic:pic>
+              </a:graphicData>
+            </a:graphic>
+          </wp:inline>
+        </w:drawing>
+      </w:r>
+    </w:p>
+    <w:p/>
+    <w:p>
+      <w:r>
+        <w:t>Ahora creamos la vista de los médicos, su especialidad y sus números telefónicos, esta vista nos permite conocer los médicos que tiene el hospital y sus especialidades para poder tomar decisiones en cuanto a procedimientos, por otro lado, también se añade el número para poder tener una forma de contacto sin tener que hacer otra consulta</w:t>
+      </w:r>
+    </w:p>
+    <w:p/>
+    <w:p>
+      <w:r>
+        <w:drawing>
+          <wp:inline distT="0" distB="0" distL="0" distR="0" wp14:anchorId="7A6F5789" wp14:editId="504230D2">
+            <wp:extent cx="5612130" cy="791210"/>
+            <wp:effectExtent l="0" t="0" r="7620" b="8890"/>
+            <wp:docPr id="14" name="Picture 14"/>
+            <wp:cNvGraphicFramePr>
+              <a:graphicFrameLocks xmlns:a="http://schemas.openxmlformats.org/drawingml/2006/main" noChangeAspect="1"/>
+            </wp:cNvGraphicFramePr>
+            <a:graphic xmlns:a="http://schemas.openxmlformats.org/drawingml/2006/main">
+              <a:graphicData uri="http://schemas.openxmlformats.org/drawingml/2006/picture">
+                <pic:pic xmlns:pic="http://schemas.openxmlformats.org/drawingml/2006/picture">
+                  <pic:nvPicPr>
+                    <pic:cNvPr id="1" name=""/>
+                    <pic:cNvPicPr/>
+                  </pic:nvPicPr>
+                  <pic:blipFill>
+                    <a:blip r:embed="rId18"/>
+                    <a:stretch>
+                      <a:fillRect/>
+                    </a:stretch>
+                  </pic:blipFill>
+                  <pic:spPr>
+                    <a:xfrm>
+                      <a:off x="0" y="0"/>
+                      <a:ext cx="5612130" cy="791210"/>
+                    </a:xfrm>
+                    <a:prstGeom prst="rect">
+                      <a:avLst/>
+                    </a:prstGeom>
+                  </pic:spPr>
+                </pic:pic>
+              </a:graphicData>
+            </a:graphic>
+          </wp:inline>
+        </w:drawing>
+      </w:r>
+    </w:p>
+    <w:p/>
+    <w:p>
+      <w:r>
+        <w:t>Creamos otra vista la que nos permite ver los pacientes que tenemos, el procedimiento que se le está haciendo, el médico a cargo y su enfermero</w:t>
+      </w:r>
+    </w:p>
     <w:sectPr>
       <w:pgSz w:w="12240" w:h="15840"/>
       <w:pgMar w:top="1417" w:right="1701" w:bottom="1417" w:left="1701" w:header="708" w:footer="708" w:gutter="0"/>
@@ -831,6 +945,95 @@
     </w:lvl>
   </w:abstractNum>
   <w:abstractNum w:abstractNumId="1" w15:restartNumberingAfterBreak="0">
+    <w:nsid w:val="318F7386"/>
+    <w:multiLevelType w:val="hybridMultilevel"/>
+    <w:tmpl w:val="14FE9520"/>
+    <w:lvl w:ilvl="0" w:tplc="D0B08F26">
+      <w:start w:val="1"/>
+      <w:numFmt w:val="decimal"/>
+      <w:lvlText w:val="%1)"/>
+      <w:lvlJc w:val="left"/>
+      <w:pPr>
+        <w:ind w:left="644" w:hanging="360"/>
+      </w:pPr>
+      <w:rPr>
+        <w:rFonts w:hint="default"/>
+      </w:rPr>
+    </w:lvl>
+    <w:lvl w:ilvl="1" w:tplc="04090019" w:tentative="1">
+      <w:start w:val="1"/>
+      <w:numFmt w:val="lowerLetter"/>
+      <w:lvlText w:val="%2."/>
+      <w:lvlJc w:val="left"/>
+      <w:pPr>
+        <w:ind w:left="1364" w:hanging="360"/>
+      </w:pPr>
+    </w:lvl>
+    <w:lvl w:ilvl="2" w:tplc="0409001B" w:tentative="1">
+      <w:start w:val="1"/>
+      <w:numFmt w:val="lowerRoman"/>
+      <w:lvlText w:val="%3."/>
+      <w:lvlJc w:val="right"/>
+      <w:pPr>
+        <w:ind w:left="2084" w:hanging="180"/>
+      </w:pPr>
+    </w:lvl>
+    <w:lvl w:ilvl="3" w:tplc="0409000F" w:tentative="1">
+      <w:start w:val="1"/>
+      <w:numFmt w:val="decimal"/>
+      <w:lvlText w:val="%4."/>
+      <w:lvlJc w:val="left"/>
+      <w:pPr>
+        <w:ind w:left="2804" w:hanging="360"/>
+      </w:pPr>
+    </w:lvl>
+    <w:lvl w:ilvl="4" w:tplc="04090019" w:tentative="1">
+      <w:start w:val="1"/>
+      <w:numFmt w:val="lowerLetter"/>
+      <w:lvlText w:val="%5."/>
+      <w:lvlJc w:val="left"/>
+      <w:pPr>
+        <w:ind w:left="3524" w:hanging="360"/>
+      </w:pPr>
+    </w:lvl>
+    <w:lvl w:ilvl="5" w:tplc="0409001B" w:tentative="1">
+      <w:start w:val="1"/>
+      <w:numFmt w:val="lowerRoman"/>
+      <w:lvlText w:val="%6."/>
+      <w:lvlJc w:val="right"/>
+      <w:pPr>
+        <w:ind w:left="4244" w:hanging="180"/>
+      </w:pPr>
+    </w:lvl>
+    <w:lvl w:ilvl="6" w:tplc="0409000F" w:tentative="1">
+      <w:start w:val="1"/>
+      <w:numFmt w:val="decimal"/>
+      <w:lvlText w:val="%7."/>
+      <w:lvlJc w:val="left"/>
+      <w:pPr>
+        <w:ind w:left="4964" w:hanging="360"/>
+      </w:pPr>
+    </w:lvl>
+    <w:lvl w:ilvl="7" w:tplc="04090019" w:tentative="1">
+      <w:start w:val="1"/>
+      <w:numFmt w:val="lowerLetter"/>
+      <w:lvlText w:val="%8."/>
+      <w:lvlJc w:val="left"/>
+      <w:pPr>
+        <w:ind w:left="5684" w:hanging="360"/>
+      </w:pPr>
+    </w:lvl>
+    <w:lvl w:ilvl="8" w:tplc="0409001B" w:tentative="1">
+      <w:start w:val="1"/>
+      <w:numFmt w:val="lowerRoman"/>
+      <w:lvlText w:val="%9."/>
+      <w:lvlJc w:val="right"/>
+      <w:pPr>
+        <w:ind w:left="6404" w:hanging="180"/>
+      </w:pPr>
+    </w:lvl>
+  </w:abstractNum>
+  <w:abstractNum w:abstractNumId="2" w15:restartNumberingAfterBreak="0">
     <w:nsid w:val="3B01514F"/>
     <w:multiLevelType w:val="hybridMultilevel"/>
     <w:tmpl w:val="064C08C4"/>
@@ -923,6 +1126,9 @@
     <w:abstractNumId w:val="0"/>
   </w:num>
   <w:num w:numId="2" w16cid:durableId="776483816">
+    <w:abstractNumId w:val="2"/>
+  </w:num>
+  <w:num w:numId="3" w16cid:durableId="2011178138">
     <w:abstractNumId w:val="1"/>
   </w:num>
 </w:numbering>

</xml_diff>

<commit_message>
Se crean todos los procedimientos crud en la bd libreria
</commit_message>
<xml_diff>
--- a/Taller Cinco.docx
+++ b/Taller Cinco.docx
@@ -4,8 +4,21 @@
   <w:body>
     <w:p>
       <w:r>
-        <w:t>Iniciamos el ejercicio ejecutando el archivo sql para crear el schema</w:t>
-      </w:r>
+        <w:t xml:space="preserve">Iniciamos el ejercicio ejecutando el archivo </w:t>
+      </w:r>
+      <w:proofErr w:type="spellStart"/>
+      <w:r>
+        <w:t>sql</w:t>
+      </w:r>
+      <w:proofErr w:type="spellEnd"/>
+      <w:r>
+        <w:t xml:space="preserve"> para crear el </w:t>
+      </w:r>
+      <w:proofErr w:type="spellStart"/>
+      <w:r>
+        <w:t>schema</w:t>
+      </w:r>
+      <w:proofErr w:type="spellEnd"/>
       <w:r>
         <w:t xml:space="preserve">, luego agregamos </w:t>
       </w:r>
@@ -22,8 +35,29 @@
         <w:t xml:space="preserve">7 clientes, </w:t>
       </w:r>
       <w:r>
-        <w:t>10 libro_clientes, 10 libro_autor y 12 telefono_cliente</w:t>
-      </w:r>
+        <w:t xml:space="preserve">10 </w:t>
+      </w:r>
+      <w:proofErr w:type="spellStart"/>
+      <w:r>
+        <w:t>libro_clientes</w:t>
+      </w:r>
+      <w:proofErr w:type="spellEnd"/>
+      <w:r>
+        <w:t xml:space="preserve">, 10 </w:t>
+      </w:r>
+      <w:proofErr w:type="spellStart"/>
+      <w:r>
+        <w:t>libro_autor</w:t>
+      </w:r>
+      <w:proofErr w:type="spellEnd"/>
+      <w:r>
+        <w:t xml:space="preserve"> y 12 </w:t>
+      </w:r>
+      <w:proofErr w:type="spellStart"/>
+      <w:r>
+        <w:t>telefono_cliente</w:t>
+      </w:r>
+      <w:proofErr w:type="spellEnd"/>
     </w:p>
     <w:p/>
     <w:p>
@@ -227,10 +261,42 @@
     <w:p/>
     <w:p>
       <w:r>
-        <w:t xml:space="preserve">Utilizamos el alias de l y lc para interactuar con la tabla libro y libro_cliente, </w:t>
-      </w:r>
-      <w:r>
-        <w:t xml:space="preserve">además de usar la función count que cuenta lo que se use como parámetro, nos piden lo que es distinto por lo que le indicamos al programa que solo llame los ISBN_libro_cliente que sean distintos, </w:t>
+        <w:t xml:space="preserve">Utilizamos el alias de l y </w:t>
+      </w:r>
+      <w:proofErr w:type="spellStart"/>
+      <w:r>
+        <w:t>lc</w:t>
+      </w:r>
+      <w:proofErr w:type="spellEnd"/>
+      <w:r>
+        <w:t xml:space="preserve"> para interactuar con la tabla libro y </w:t>
+      </w:r>
+      <w:proofErr w:type="spellStart"/>
+      <w:r>
+        <w:t>libro_cliente</w:t>
+      </w:r>
+      <w:proofErr w:type="spellEnd"/>
+      <w:r>
+        <w:t xml:space="preserve">, </w:t>
+      </w:r>
+      <w:r>
+        <w:t xml:space="preserve">además de usar la función </w:t>
+      </w:r>
+      <w:proofErr w:type="spellStart"/>
+      <w:r>
+        <w:t>count</w:t>
+      </w:r>
+      <w:proofErr w:type="spellEnd"/>
+      <w:r>
+        <w:t xml:space="preserve"> que cuenta lo que se use como parámetro, nos piden lo que es distinto por lo que le indicamos al programa que solo llame los </w:t>
+      </w:r>
+      <w:proofErr w:type="spellStart"/>
+      <w:r>
+        <w:t>ISBN_libro_cliente</w:t>
+      </w:r>
+      <w:proofErr w:type="spellEnd"/>
+      <w:r>
+        <w:t xml:space="preserve"> que sean distintos, </w:t>
       </w:r>
       <w:r>
         <w:t>lo que nos resulta:</w:t>
@@ -396,7 +462,15 @@
     <w:p/>
     <w:p>
       <w:r>
-        <w:t>Ejecutamos el código en sql:</w:t>
+        <w:t xml:space="preserve">Ejecutamos el código en </w:t>
+      </w:r>
+      <w:proofErr w:type="spellStart"/>
+      <w:r>
+        <w:t>sql</w:t>
+      </w:r>
+      <w:proofErr w:type="spellEnd"/>
+      <w:r>
+        <w:t>:</w:t>
       </w:r>
     </w:p>
     <w:p/>
@@ -516,7 +590,15 @@
     <w:p/>
     <w:p>
       <w:r>
-        <w:t>Diseñamos la consulta que haremos por medio de sql:</w:t>
+        <w:t xml:space="preserve">Diseñamos la consulta que haremos por medio de </w:t>
+      </w:r>
+      <w:proofErr w:type="spellStart"/>
+      <w:r>
+        <w:t>sql</w:t>
+      </w:r>
+      <w:proofErr w:type="spellEnd"/>
+      <w:r>
+        <w:t>:</w:t>
       </w:r>
     </w:p>
     <w:p/>
@@ -566,7 +648,15 @@
     <w:p>
       <w:r>
         <w:lastRenderedPageBreak/>
-        <w:t>En donde seleccionamos el nombre de la editorial, agrupamos por el título (Añadimos el distinct para que no nos repita títulos en la concatenación), que tomamos de libro y solo los que tengan un cliente asignado</w:t>
+        <w:t xml:space="preserve">En donde seleccionamos el nombre de la editorial, agrupamos por el título (Añadimos el </w:t>
+      </w:r>
+      <w:proofErr w:type="spellStart"/>
+      <w:r>
+        <w:t>distinct</w:t>
+      </w:r>
+      <w:proofErr w:type="spellEnd"/>
+      <w:r>
+        <w:t xml:space="preserve"> para que no nos repita títulos en la concatenación), que tomamos de libro y solo los que tengan un cliente asignado</w:t>
       </w:r>
     </w:p>
     <w:p/>
@@ -842,7 +932,102 @@
       <w:r>
         <w:t>Creamos otra vista la que nos permite ver los pacientes que tenemos, el procedimiento que se le está haciendo, el médico a cargo y su enfermero</w:t>
       </w:r>
-    </w:p>
+      <w:r>
+        <w:t xml:space="preserve"> esto nos permite controlar los pacientes y lo que necesitan, en dado caso poder buscar un reemplazo de medico o asignación de más enfermeros</w:t>
+      </w:r>
+    </w:p>
+    <w:p/>
+    <w:p>
+      <w:r>
+        <w:drawing>
+          <wp:inline distT="0" distB="0" distL="0" distR="0" wp14:anchorId="72F429DB" wp14:editId="534A1A63">
+            <wp:extent cx="5612130" cy="1125855"/>
+            <wp:effectExtent l="0" t="0" r="7620" b="0"/>
+            <wp:docPr id="15" name="Picture 15" descr="Text&#10;&#10;Description automatically generated"/>
+            <wp:cNvGraphicFramePr>
+              <a:graphicFrameLocks xmlns:a="http://schemas.openxmlformats.org/drawingml/2006/main" noChangeAspect="1"/>
+            </wp:cNvGraphicFramePr>
+            <a:graphic xmlns:a="http://schemas.openxmlformats.org/drawingml/2006/main">
+              <a:graphicData uri="http://schemas.openxmlformats.org/drawingml/2006/picture">
+                <pic:pic xmlns:pic="http://schemas.openxmlformats.org/drawingml/2006/picture">
+                  <pic:nvPicPr>
+                    <pic:cNvPr id="15" name="Picture 15" descr="Text&#10;&#10;Description automatically generated"/>
+                    <pic:cNvPicPr/>
+                  </pic:nvPicPr>
+                  <pic:blipFill>
+                    <a:blip r:embed="rId19"/>
+                    <a:stretch>
+                      <a:fillRect/>
+                    </a:stretch>
+                  </pic:blipFill>
+                  <pic:spPr>
+                    <a:xfrm>
+                      <a:off x="0" y="0"/>
+                      <a:ext cx="5612130" cy="1125855"/>
+                    </a:xfrm>
+                    <a:prstGeom prst="rect">
+                      <a:avLst/>
+                    </a:prstGeom>
+                  </pic:spPr>
+                </pic:pic>
+              </a:graphicData>
+            </a:graphic>
+          </wp:inline>
+        </w:drawing>
+      </w:r>
+    </w:p>
+    <w:p/>
+    <w:p>
+      <w:r>
+        <w:lastRenderedPageBreak/>
+        <w:t xml:space="preserve">Creamos la ultima vista que nos permite ver los pacientes las facturas, los medicamentos y sus dosis. </w:t>
+      </w:r>
+      <w:r>
+        <w:t>Esto nos permite hacer un análisis de las tendencias en los pacientes, medicamentos, las dosis y su costo</w:t>
+      </w:r>
+    </w:p>
+    <w:p/>
+    <w:p>
+      <w:r>
+        <w:drawing>
+          <wp:inline distT="0" distB="0" distL="0" distR="0" wp14:anchorId="046361F5" wp14:editId="1B3D66D5">
+            <wp:extent cx="5612130" cy="977900"/>
+            <wp:effectExtent l="0" t="0" r="7620" b="0"/>
+            <wp:docPr id="16" name="Picture 16"/>
+            <wp:cNvGraphicFramePr>
+              <a:graphicFrameLocks xmlns:a="http://schemas.openxmlformats.org/drawingml/2006/main" noChangeAspect="1"/>
+            </wp:cNvGraphicFramePr>
+            <a:graphic xmlns:a="http://schemas.openxmlformats.org/drawingml/2006/main">
+              <a:graphicData uri="http://schemas.openxmlformats.org/drawingml/2006/picture">
+                <pic:pic xmlns:pic="http://schemas.openxmlformats.org/drawingml/2006/picture">
+                  <pic:nvPicPr>
+                    <pic:cNvPr id="1" name=""/>
+                    <pic:cNvPicPr/>
+                  </pic:nvPicPr>
+                  <pic:blipFill>
+                    <a:blip r:embed="rId20"/>
+                    <a:stretch>
+                      <a:fillRect/>
+                    </a:stretch>
+                  </pic:blipFill>
+                  <pic:spPr>
+                    <a:xfrm>
+                      <a:off x="0" y="0"/>
+                      <a:ext cx="5612130" cy="977900"/>
+                    </a:xfrm>
+                    <a:prstGeom prst="rect">
+                      <a:avLst/>
+                    </a:prstGeom>
+                  </pic:spPr>
+                </pic:pic>
+              </a:graphicData>
+            </a:graphic>
+          </wp:inline>
+        </w:drawing>
+      </w:r>
+    </w:p>
+    <w:p/>
+    <w:p/>
     <w:sectPr>
       <w:pgSz w:w="12240" w:h="15840"/>
       <w:pgMar w:top="1417" w:right="1701" w:bottom="1417" w:left="1701" w:header="708" w:footer="708" w:gutter="0"/>

</xml_diff>

<commit_message>
Se hacen los procedimientos del hospital
</commit_message>
<xml_diff>
--- a/Taller Cinco.docx
+++ b/Taller Cinco.docx
@@ -1028,6 +1028,501 @@
     </w:p>
     <w:p/>
     <w:p/>
+    <w:p/>
+    <w:p>
+      <w:r>
+        <w:t>Seguimos con el tercer punto que nos indica crear cuatro procedimientos para poder agregar, actualizar, consultar y borrar</w:t>
+      </w:r>
+    </w:p>
+    <w:p/>
+    <w:p>
+      <w:pPr>
+        <w:pStyle w:val="ListParagraph"/>
+        <w:numPr>
+          <w:ilvl w:val="0"/>
+          <w:numId w:val="4"/>
+        </w:numPr>
+      </w:pPr>
+      <w:r>
+        <w:t>agregar:</w:t>
+      </w:r>
+    </w:p>
+    <w:p/>
+    <w:p>
+      <w:r>
+        <w:drawing>
+          <wp:inline distT="0" distB="0" distL="0" distR="0" wp14:anchorId="48700E9C" wp14:editId="0DED56F5">
+            <wp:extent cx="5001323" cy="2429214"/>
+            <wp:effectExtent l="0" t="0" r="8890" b="9525"/>
+            <wp:docPr id="17" name="Picture 17"/>
+            <wp:cNvGraphicFramePr>
+              <a:graphicFrameLocks xmlns:a="http://schemas.openxmlformats.org/drawingml/2006/main" noChangeAspect="1"/>
+            </wp:cNvGraphicFramePr>
+            <a:graphic xmlns:a="http://schemas.openxmlformats.org/drawingml/2006/main">
+              <a:graphicData uri="http://schemas.openxmlformats.org/drawingml/2006/picture">
+                <pic:pic xmlns:pic="http://schemas.openxmlformats.org/drawingml/2006/picture">
+                  <pic:nvPicPr>
+                    <pic:cNvPr id="1" name=""/>
+                    <pic:cNvPicPr/>
+                  </pic:nvPicPr>
+                  <pic:blipFill>
+                    <a:blip r:embed="rId21"/>
+                    <a:stretch>
+                      <a:fillRect/>
+                    </a:stretch>
+                  </pic:blipFill>
+                  <pic:spPr>
+                    <a:xfrm>
+                      <a:off x="0" y="0"/>
+                      <a:ext cx="5001323" cy="2429214"/>
+                    </a:xfrm>
+                    <a:prstGeom prst="rect">
+                      <a:avLst/>
+                    </a:prstGeom>
+                  </pic:spPr>
+                </pic:pic>
+              </a:graphicData>
+            </a:graphic>
+          </wp:inline>
+        </w:drawing>
+      </w:r>
+    </w:p>
+    <w:p/>
+    <w:p>
+      <w:pPr>
+        <w:pStyle w:val="ListParagraph"/>
+        <w:numPr>
+          <w:ilvl w:val="0"/>
+          <w:numId w:val="4"/>
+        </w:numPr>
+      </w:pPr>
+      <w:r>
+        <w:t>actualizar:</w:t>
+      </w:r>
+    </w:p>
+    <w:p>
+      <w:r>
+        <w:lastRenderedPageBreak/>
+        <w:drawing>
+          <wp:inline distT="0" distB="0" distL="0" distR="0" wp14:anchorId="25F078A4" wp14:editId="5E458549">
+            <wp:extent cx="5612130" cy="1450975"/>
+            <wp:effectExtent l="0" t="0" r="7620" b="0"/>
+            <wp:docPr id="18" name="Picture 18" descr="Graphical user interface, text, application&#10;&#10;Description automatically generated"/>
+            <wp:cNvGraphicFramePr>
+              <a:graphicFrameLocks xmlns:a="http://schemas.openxmlformats.org/drawingml/2006/main" noChangeAspect="1"/>
+            </wp:cNvGraphicFramePr>
+            <a:graphic xmlns:a="http://schemas.openxmlformats.org/drawingml/2006/main">
+              <a:graphicData uri="http://schemas.openxmlformats.org/drawingml/2006/picture">
+                <pic:pic xmlns:pic="http://schemas.openxmlformats.org/drawingml/2006/picture">
+                  <pic:nvPicPr>
+                    <pic:cNvPr id="18" name="Picture 18" descr="Graphical user interface, text, application&#10;&#10;Description automatically generated"/>
+                    <pic:cNvPicPr/>
+                  </pic:nvPicPr>
+                  <pic:blipFill>
+                    <a:blip r:embed="rId22"/>
+                    <a:stretch>
+                      <a:fillRect/>
+                    </a:stretch>
+                  </pic:blipFill>
+                  <pic:spPr>
+                    <a:xfrm>
+                      <a:off x="0" y="0"/>
+                      <a:ext cx="5612130" cy="1450975"/>
+                    </a:xfrm>
+                    <a:prstGeom prst="rect">
+                      <a:avLst/>
+                    </a:prstGeom>
+                  </pic:spPr>
+                </pic:pic>
+              </a:graphicData>
+            </a:graphic>
+          </wp:inline>
+        </w:drawing>
+      </w:r>
+    </w:p>
+    <w:p/>
+    <w:p>
+      <w:pPr>
+        <w:pStyle w:val="ListParagraph"/>
+        <w:numPr>
+          <w:ilvl w:val="0"/>
+          <w:numId w:val="4"/>
+        </w:numPr>
+      </w:pPr>
+      <w:r>
+        <w:t>Consultar:</w:t>
+      </w:r>
+    </w:p>
+    <w:p/>
+    <w:p>
+      <w:r>
+        <w:drawing>
+          <wp:inline distT="0" distB="0" distL="0" distR="0" wp14:anchorId="781B87C2" wp14:editId="533404EE">
+            <wp:extent cx="2800741" cy="2067213"/>
+            <wp:effectExtent l="0" t="0" r="0" b="0"/>
+            <wp:docPr id="19" name="Picture 19" descr="Graphical user interface, text, application&#10;&#10;Description automatically generated"/>
+            <wp:cNvGraphicFramePr>
+              <a:graphicFrameLocks xmlns:a="http://schemas.openxmlformats.org/drawingml/2006/main" noChangeAspect="1"/>
+            </wp:cNvGraphicFramePr>
+            <a:graphic xmlns:a="http://schemas.openxmlformats.org/drawingml/2006/main">
+              <a:graphicData uri="http://schemas.openxmlformats.org/drawingml/2006/picture">
+                <pic:pic xmlns:pic="http://schemas.openxmlformats.org/drawingml/2006/picture">
+                  <pic:nvPicPr>
+                    <pic:cNvPr id="19" name="Picture 19" descr="Graphical user interface, text, application&#10;&#10;Description automatically generated"/>
+                    <pic:cNvPicPr/>
+                  </pic:nvPicPr>
+                  <pic:blipFill>
+                    <a:blip r:embed="rId23"/>
+                    <a:stretch>
+                      <a:fillRect/>
+                    </a:stretch>
+                  </pic:blipFill>
+                  <pic:spPr>
+                    <a:xfrm>
+                      <a:off x="0" y="0"/>
+                      <a:ext cx="2800741" cy="2067213"/>
+                    </a:xfrm>
+                    <a:prstGeom prst="rect">
+                      <a:avLst/>
+                    </a:prstGeom>
+                  </pic:spPr>
+                </pic:pic>
+              </a:graphicData>
+            </a:graphic>
+          </wp:inline>
+        </w:drawing>
+      </w:r>
+    </w:p>
+    <w:p/>
+    <w:p>
+      <w:pPr>
+        <w:pStyle w:val="ListParagraph"/>
+        <w:numPr>
+          <w:ilvl w:val="0"/>
+          <w:numId w:val="4"/>
+        </w:numPr>
+      </w:pPr>
+      <w:r>
+        <w:t>Eliminar:</w:t>
+      </w:r>
+    </w:p>
+    <w:p/>
+    <w:p>
+      <w:r>
+        <w:drawing>
+          <wp:inline distT="0" distB="0" distL="0" distR="0" wp14:anchorId="27B0FE0B" wp14:editId="4C0EC1DD">
+            <wp:extent cx="3010320" cy="2010056"/>
+            <wp:effectExtent l="0" t="0" r="0" b="9525"/>
+            <wp:docPr id="20" name="Picture 20" descr="Graphical user interface, application&#10;&#10;Description automatically generated"/>
+            <wp:cNvGraphicFramePr>
+              <a:graphicFrameLocks xmlns:a="http://schemas.openxmlformats.org/drawingml/2006/main" noChangeAspect="1"/>
+            </wp:cNvGraphicFramePr>
+            <a:graphic xmlns:a="http://schemas.openxmlformats.org/drawingml/2006/main">
+              <a:graphicData uri="http://schemas.openxmlformats.org/drawingml/2006/picture">
+                <pic:pic xmlns:pic="http://schemas.openxmlformats.org/drawingml/2006/picture">
+                  <pic:nvPicPr>
+                    <pic:cNvPr id="20" name="Picture 20" descr="Graphical user interface, application&#10;&#10;Description automatically generated"/>
+                    <pic:cNvPicPr/>
+                  </pic:nvPicPr>
+                  <pic:blipFill>
+                    <a:blip r:embed="rId24"/>
+                    <a:stretch>
+                      <a:fillRect/>
+                    </a:stretch>
+                  </pic:blipFill>
+                  <pic:spPr>
+                    <a:xfrm>
+                      <a:off x="0" y="0"/>
+                      <a:ext cx="3010320" cy="2010056"/>
+                    </a:xfrm>
+                    <a:prstGeom prst="rect">
+                      <a:avLst/>
+                    </a:prstGeom>
+                  </pic:spPr>
+                </pic:pic>
+              </a:graphicData>
+            </a:graphic>
+          </wp:inline>
+        </w:drawing>
+      </w:r>
+    </w:p>
+    <w:p/>
+    <w:p>
+      <w:r>
+        <w:t xml:space="preserve">Se crea una tabla que guarda los cambios y se crea un </w:t>
+      </w:r>
+      <w:proofErr w:type="spellStart"/>
+      <w:r>
+        <w:t>trigger</w:t>
+      </w:r>
+      <w:proofErr w:type="spellEnd"/>
+      <w:r>
+        <w:t xml:space="preserve"> para saber quien ha manipulado la base de datos de la librería</w:t>
+      </w:r>
+    </w:p>
+    <w:p/>
+    <w:p>
+      <w:r>
+        <w:drawing>
+          <wp:inline distT="0" distB="0" distL="0" distR="0" wp14:anchorId="04DF03ED" wp14:editId="7AA65A55">
+            <wp:extent cx="5201376" cy="4001058"/>
+            <wp:effectExtent l="0" t="0" r="0" b="0"/>
+            <wp:docPr id="21" name="Picture 21"/>
+            <wp:cNvGraphicFramePr>
+              <a:graphicFrameLocks xmlns:a="http://schemas.openxmlformats.org/drawingml/2006/main" noChangeAspect="1"/>
+            </wp:cNvGraphicFramePr>
+            <a:graphic xmlns:a="http://schemas.openxmlformats.org/drawingml/2006/main">
+              <a:graphicData uri="http://schemas.openxmlformats.org/drawingml/2006/picture">
+                <pic:pic xmlns:pic="http://schemas.openxmlformats.org/drawingml/2006/picture">
+                  <pic:nvPicPr>
+                    <pic:cNvPr id="1" name=""/>
+                    <pic:cNvPicPr/>
+                  </pic:nvPicPr>
+                  <pic:blipFill>
+                    <a:blip r:embed="rId25"/>
+                    <a:stretch>
+                      <a:fillRect/>
+                    </a:stretch>
+                  </pic:blipFill>
+                  <pic:spPr>
+                    <a:xfrm>
+                      <a:off x="0" y="0"/>
+                      <a:ext cx="5201376" cy="4001058"/>
+                    </a:xfrm>
+                    <a:prstGeom prst="rect">
+                      <a:avLst/>
+                    </a:prstGeom>
+                  </pic:spPr>
+                </pic:pic>
+              </a:graphicData>
+            </a:graphic>
+          </wp:inline>
+        </w:drawing>
+      </w:r>
+    </w:p>
+    <w:p/>
+    <w:p>
+      <w:r>
+        <w:t>Se crean los procedimientos para la base de datos del hospital:</w:t>
+      </w:r>
+    </w:p>
+    <w:p/>
+    <w:p>
+      <w:pPr>
+        <w:pStyle w:val="ListParagraph"/>
+        <w:numPr>
+          <w:ilvl w:val="0"/>
+          <w:numId w:val="5"/>
+        </w:numPr>
+      </w:pPr>
+      <w:r>
+        <w:t>Agregar:</w:t>
+      </w:r>
+    </w:p>
+    <w:p/>
+    <w:p>
+      <w:r>
+        <w:drawing>
+          <wp:inline distT="0" distB="0" distL="0" distR="0" wp14:anchorId="486043E5" wp14:editId="3019966A">
+            <wp:extent cx="5382376" cy="2200582"/>
+            <wp:effectExtent l="0" t="0" r="8890" b="9525"/>
+            <wp:docPr id="25" name="Picture 25"/>
+            <wp:cNvGraphicFramePr>
+              <a:graphicFrameLocks xmlns:a="http://schemas.openxmlformats.org/drawingml/2006/main" noChangeAspect="1"/>
+            </wp:cNvGraphicFramePr>
+            <a:graphic xmlns:a="http://schemas.openxmlformats.org/drawingml/2006/main">
+              <a:graphicData uri="http://schemas.openxmlformats.org/drawingml/2006/picture">
+                <pic:pic xmlns:pic="http://schemas.openxmlformats.org/drawingml/2006/picture">
+                  <pic:nvPicPr>
+                    <pic:cNvPr id="1" name=""/>
+                    <pic:cNvPicPr/>
+                  </pic:nvPicPr>
+                  <pic:blipFill>
+                    <a:blip r:embed="rId26"/>
+                    <a:stretch>
+                      <a:fillRect/>
+                    </a:stretch>
+                  </pic:blipFill>
+                  <pic:spPr>
+                    <a:xfrm>
+                      <a:off x="0" y="0"/>
+                      <a:ext cx="5382376" cy="2200582"/>
+                    </a:xfrm>
+                    <a:prstGeom prst="rect">
+                      <a:avLst/>
+                    </a:prstGeom>
+                  </pic:spPr>
+                </pic:pic>
+              </a:graphicData>
+            </a:graphic>
+          </wp:inline>
+        </w:drawing>
+      </w:r>
+    </w:p>
+    <w:p/>
+    <w:p>
+      <w:pPr>
+        <w:pStyle w:val="ListParagraph"/>
+        <w:numPr>
+          <w:ilvl w:val="0"/>
+          <w:numId w:val="5"/>
+        </w:numPr>
+      </w:pPr>
+      <w:r>
+        <w:lastRenderedPageBreak/>
+        <w:t>Actualizar:</w:t>
+      </w:r>
+    </w:p>
+    <w:p/>
+    <w:p>
+      <w:r>
+        <w:drawing>
+          <wp:inline distT="0" distB="0" distL="0" distR="0" wp14:anchorId="08BAB068" wp14:editId="1A6F2074">
+            <wp:extent cx="5612130" cy="1483360"/>
+            <wp:effectExtent l="0" t="0" r="7620" b="2540"/>
+            <wp:docPr id="26" name="Picture 26" descr="Graphical user interface, application&#10;&#10;Description automatically generated"/>
+            <wp:cNvGraphicFramePr>
+              <a:graphicFrameLocks xmlns:a="http://schemas.openxmlformats.org/drawingml/2006/main" noChangeAspect="1"/>
+            </wp:cNvGraphicFramePr>
+            <a:graphic xmlns:a="http://schemas.openxmlformats.org/drawingml/2006/main">
+              <a:graphicData uri="http://schemas.openxmlformats.org/drawingml/2006/picture">
+                <pic:pic xmlns:pic="http://schemas.openxmlformats.org/drawingml/2006/picture">
+                  <pic:nvPicPr>
+                    <pic:cNvPr id="26" name="Picture 26" descr="Graphical user interface, application&#10;&#10;Description automatically generated"/>
+                    <pic:cNvPicPr/>
+                  </pic:nvPicPr>
+                  <pic:blipFill>
+                    <a:blip r:embed="rId27"/>
+                    <a:stretch>
+                      <a:fillRect/>
+                    </a:stretch>
+                  </pic:blipFill>
+                  <pic:spPr>
+                    <a:xfrm>
+                      <a:off x="0" y="0"/>
+                      <a:ext cx="5612130" cy="1483360"/>
+                    </a:xfrm>
+                    <a:prstGeom prst="rect">
+                      <a:avLst/>
+                    </a:prstGeom>
+                  </pic:spPr>
+                </pic:pic>
+              </a:graphicData>
+            </a:graphic>
+          </wp:inline>
+        </w:drawing>
+      </w:r>
+    </w:p>
+    <w:p/>
+    <w:p>
+      <w:pPr>
+        <w:pStyle w:val="ListParagraph"/>
+        <w:numPr>
+          <w:ilvl w:val="0"/>
+          <w:numId w:val="5"/>
+        </w:numPr>
+      </w:pPr>
+      <w:r>
+        <w:t>Consultar:</w:t>
+      </w:r>
+    </w:p>
+    <w:p/>
+    <w:p>
+      <w:r>
+        <w:drawing>
+          <wp:inline distT="0" distB="0" distL="0" distR="0" wp14:anchorId="37F139B5" wp14:editId="3C3FB8B5">
+            <wp:extent cx="3286584" cy="2029108"/>
+            <wp:effectExtent l="0" t="0" r="9525" b="9525"/>
+            <wp:docPr id="24" name="Picture 24" descr="Graphical user interface, text, application&#10;&#10;Description automatically generated"/>
+            <wp:cNvGraphicFramePr>
+              <a:graphicFrameLocks xmlns:a="http://schemas.openxmlformats.org/drawingml/2006/main" noChangeAspect="1"/>
+            </wp:cNvGraphicFramePr>
+            <a:graphic xmlns:a="http://schemas.openxmlformats.org/drawingml/2006/main">
+              <a:graphicData uri="http://schemas.openxmlformats.org/drawingml/2006/picture">
+                <pic:pic xmlns:pic="http://schemas.openxmlformats.org/drawingml/2006/picture">
+                  <pic:nvPicPr>
+                    <pic:cNvPr id="24" name="Picture 24" descr="Graphical user interface, text, application&#10;&#10;Description automatically generated"/>
+                    <pic:cNvPicPr/>
+                  </pic:nvPicPr>
+                  <pic:blipFill>
+                    <a:blip r:embed="rId28"/>
+                    <a:stretch>
+                      <a:fillRect/>
+                    </a:stretch>
+                  </pic:blipFill>
+                  <pic:spPr>
+                    <a:xfrm>
+                      <a:off x="0" y="0"/>
+                      <a:ext cx="3286584" cy="2029108"/>
+                    </a:xfrm>
+                    <a:prstGeom prst="rect">
+                      <a:avLst/>
+                    </a:prstGeom>
+                  </pic:spPr>
+                </pic:pic>
+              </a:graphicData>
+            </a:graphic>
+          </wp:inline>
+        </w:drawing>
+      </w:r>
+    </w:p>
+    <w:p/>
+    <w:p>
+      <w:pPr>
+        <w:pStyle w:val="ListParagraph"/>
+        <w:numPr>
+          <w:ilvl w:val="0"/>
+          <w:numId w:val="5"/>
+        </w:numPr>
+      </w:pPr>
+      <w:r>
+        <w:t>Eliminar:</w:t>
+      </w:r>
+    </w:p>
+    <w:p/>
+    <w:p>
+      <w:r>
+        <w:drawing>
+          <wp:inline distT="0" distB="0" distL="0" distR="0" wp14:anchorId="1EC28365" wp14:editId="27378F56">
+            <wp:extent cx="4429743" cy="1705213"/>
+            <wp:effectExtent l="0" t="0" r="9525" b="9525"/>
+            <wp:docPr id="27" name="Picture 27"/>
+            <wp:cNvGraphicFramePr>
+              <a:graphicFrameLocks xmlns:a="http://schemas.openxmlformats.org/drawingml/2006/main" noChangeAspect="1"/>
+            </wp:cNvGraphicFramePr>
+            <a:graphic xmlns:a="http://schemas.openxmlformats.org/drawingml/2006/main">
+              <a:graphicData uri="http://schemas.openxmlformats.org/drawingml/2006/picture">
+                <pic:pic xmlns:pic="http://schemas.openxmlformats.org/drawingml/2006/picture">
+                  <pic:nvPicPr>
+                    <pic:cNvPr id="1" name=""/>
+                    <pic:cNvPicPr/>
+                  </pic:nvPicPr>
+                  <pic:blipFill>
+                    <a:blip r:embed="rId29"/>
+                    <a:stretch>
+                      <a:fillRect/>
+                    </a:stretch>
+                  </pic:blipFill>
+                  <pic:spPr>
+                    <a:xfrm>
+                      <a:off x="0" y="0"/>
+                      <a:ext cx="4429743" cy="1705213"/>
+                    </a:xfrm>
+                    <a:prstGeom prst="rect">
+                      <a:avLst/>
+                    </a:prstGeom>
+                  </pic:spPr>
+                </pic:pic>
+              </a:graphicData>
+            </a:graphic>
+          </wp:inline>
+        </w:drawing>
+      </w:r>
+    </w:p>
+    <w:p/>
+    <w:p/>
+    <w:p/>
+    <w:p/>
     <w:sectPr>
       <w:pgSz w:w="12240" w:h="15840"/>
       <w:pgMar w:top="1417" w:right="1701" w:bottom="1417" w:left="1701" w:header="708" w:footer="708" w:gutter="0"/>
@@ -1130,6 +1625,184 @@
     </w:lvl>
   </w:abstractNum>
   <w:abstractNum w:abstractNumId="1" w15:restartNumberingAfterBreak="0">
+    <w:nsid w:val="174603DB"/>
+    <w:multiLevelType w:val="hybridMultilevel"/>
+    <w:tmpl w:val="E6223E4C"/>
+    <w:lvl w:ilvl="0" w:tplc="3B0EDD92">
+      <w:start w:val="1"/>
+      <w:numFmt w:val="decimal"/>
+      <w:lvlText w:val="%1)"/>
+      <w:lvlJc w:val="left"/>
+      <w:pPr>
+        <w:ind w:left="644" w:hanging="360"/>
+      </w:pPr>
+      <w:rPr>
+        <w:rFonts w:hint="default"/>
+      </w:rPr>
+    </w:lvl>
+    <w:lvl w:ilvl="1" w:tplc="04090019" w:tentative="1">
+      <w:start w:val="1"/>
+      <w:numFmt w:val="lowerLetter"/>
+      <w:lvlText w:val="%2."/>
+      <w:lvlJc w:val="left"/>
+      <w:pPr>
+        <w:ind w:left="1364" w:hanging="360"/>
+      </w:pPr>
+    </w:lvl>
+    <w:lvl w:ilvl="2" w:tplc="0409001B" w:tentative="1">
+      <w:start w:val="1"/>
+      <w:numFmt w:val="lowerRoman"/>
+      <w:lvlText w:val="%3."/>
+      <w:lvlJc w:val="right"/>
+      <w:pPr>
+        <w:ind w:left="2084" w:hanging="180"/>
+      </w:pPr>
+    </w:lvl>
+    <w:lvl w:ilvl="3" w:tplc="0409000F" w:tentative="1">
+      <w:start w:val="1"/>
+      <w:numFmt w:val="decimal"/>
+      <w:lvlText w:val="%4."/>
+      <w:lvlJc w:val="left"/>
+      <w:pPr>
+        <w:ind w:left="2804" w:hanging="360"/>
+      </w:pPr>
+    </w:lvl>
+    <w:lvl w:ilvl="4" w:tplc="04090019" w:tentative="1">
+      <w:start w:val="1"/>
+      <w:numFmt w:val="lowerLetter"/>
+      <w:lvlText w:val="%5."/>
+      <w:lvlJc w:val="left"/>
+      <w:pPr>
+        <w:ind w:left="3524" w:hanging="360"/>
+      </w:pPr>
+    </w:lvl>
+    <w:lvl w:ilvl="5" w:tplc="0409001B" w:tentative="1">
+      <w:start w:val="1"/>
+      <w:numFmt w:val="lowerRoman"/>
+      <w:lvlText w:val="%6."/>
+      <w:lvlJc w:val="right"/>
+      <w:pPr>
+        <w:ind w:left="4244" w:hanging="180"/>
+      </w:pPr>
+    </w:lvl>
+    <w:lvl w:ilvl="6" w:tplc="0409000F" w:tentative="1">
+      <w:start w:val="1"/>
+      <w:numFmt w:val="decimal"/>
+      <w:lvlText w:val="%7."/>
+      <w:lvlJc w:val="left"/>
+      <w:pPr>
+        <w:ind w:left="4964" w:hanging="360"/>
+      </w:pPr>
+    </w:lvl>
+    <w:lvl w:ilvl="7" w:tplc="04090019" w:tentative="1">
+      <w:start w:val="1"/>
+      <w:numFmt w:val="lowerLetter"/>
+      <w:lvlText w:val="%8."/>
+      <w:lvlJc w:val="left"/>
+      <w:pPr>
+        <w:ind w:left="5684" w:hanging="360"/>
+      </w:pPr>
+    </w:lvl>
+    <w:lvl w:ilvl="8" w:tplc="0409001B" w:tentative="1">
+      <w:start w:val="1"/>
+      <w:numFmt w:val="lowerRoman"/>
+      <w:lvlText w:val="%9."/>
+      <w:lvlJc w:val="right"/>
+      <w:pPr>
+        <w:ind w:left="6404" w:hanging="180"/>
+      </w:pPr>
+    </w:lvl>
+  </w:abstractNum>
+  <w:abstractNum w:abstractNumId="2" w15:restartNumberingAfterBreak="0">
+    <w:nsid w:val="3159569F"/>
+    <w:multiLevelType w:val="hybridMultilevel"/>
+    <w:tmpl w:val="94D07F86"/>
+    <w:lvl w:ilvl="0" w:tplc="090EB77C">
+      <w:start w:val="1"/>
+      <w:numFmt w:val="decimal"/>
+      <w:lvlText w:val="%1)"/>
+      <w:lvlJc w:val="left"/>
+      <w:pPr>
+        <w:ind w:left="644" w:hanging="360"/>
+      </w:pPr>
+      <w:rPr>
+        <w:rFonts w:hint="default"/>
+      </w:rPr>
+    </w:lvl>
+    <w:lvl w:ilvl="1" w:tplc="04090019" w:tentative="1">
+      <w:start w:val="1"/>
+      <w:numFmt w:val="lowerLetter"/>
+      <w:lvlText w:val="%2."/>
+      <w:lvlJc w:val="left"/>
+      <w:pPr>
+        <w:ind w:left="1364" w:hanging="360"/>
+      </w:pPr>
+    </w:lvl>
+    <w:lvl w:ilvl="2" w:tplc="0409001B" w:tentative="1">
+      <w:start w:val="1"/>
+      <w:numFmt w:val="lowerRoman"/>
+      <w:lvlText w:val="%3."/>
+      <w:lvlJc w:val="right"/>
+      <w:pPr>
+        <w:ind w:left="2084" w:hanging="180"/>
+      </w:pPr>
+    </w:lvl>
+    <w:lvl w:ilvl="3" w:tplc="0409000F" w:tentative="1">
+      <w:start w:val="1"/>
+      <w:numFmt w:val="decimal"/>
+      <w:lvlText w:val="%4."/>
+      <w:lvlJc w:val="left"/>
+      <w:pPr>
+        <w:ind w:left="2804" w:hanging="360"/>
+      </w:pPr>
+    </w:lvl>
+    <w:lvl w:ilvl="4" w:tplc="04090019" w:tentative="1">
+      <w:start w:val="1"/>
+      <w:numFmt w:val="lowerLetter"/>
+      <w:lvlText w:val="%5."/>
+      <w:lvlJc w:val="left"/>
+      <w:pPr>
+        <w:ind w:left="3524" w:hanging="360"/>
+      </w:pPr>
+    </w:lvl>
+    <w:lvl w:ilvl="5" w:tplc="0409001B" w:tentative="1">
+      <w:start w:val="1"/>
+      <w:numFmt w:val="lowerRoman"/>
+      <w:lvlText w:val="%6."/>
+      <w:lvlJc w:val="right"/>
+      <w:pPr>
+        <w:ind w:left="4244" w:hanging="180"/>
+      </w:pPr>
+    </w:lvl>
+    <w:lvl w:ilvl="6" w:tplc="0409000F" w:tentative="1">
+      <w:start w:val="1"/>
+      <w:numFmt w:val="decimal"/>
+      <w:lvlText w:val="%7."/>
+      <w:lvlJc w:val="left"/>
+      <w:pPr>
+        <w:ind w:left="4964" w:hanging="360"/>
+      </w:pPr>
+    </w:lvl>
+    <w:lvl w:ilvl="7" w:tplc="04090019" w:tentative="1">
+      <w:start w:val="1"/>
+      <w:numFmt w:val="lowerLetter"/>
+      <w:lvlText w:val="%8."/>
+      <w:lvlJc w:val="left"/>
+      <w:pPr>
+        <w:ind w:left="5684" w:hanging="360"/>
+      </w:pPr>
+    </w:lvl>
+    <w:lvl w:ilvl="8" w:tplc="0409001B" w:tentative="1">
+      <w:start w:val="1"/>
+      <w:numFmt w:val="lowerRoman"/>
+      <w:lvlText w:val="%9."/>
+      <w:lvlJc w:val="right"/>
+      <w:pPr>
+        <w:ind w:left="6404" w:hanging="180"/>
+      </w:pPr>
+    </w:lvl>
+  </w:abstractNum>
+  <w:abstractNum w:abstractNumId="3" w15:restartNumberingAfterBreak="0">
     <w:nsid w:val="318F7386"/>
     <w:multiLevelType w:val="hybridMultilevel"/>
     <w:tmpl w:val="14FE9520"/>
@@ -1218,7 +1891,7 @@
       </w:pPr>
     </w:lvl>
   </w:abstractNum>
-  <w:abstractNum w:abstractNumId="2" w15:restartNumberingAfterBreak="0">
+  <w:abstractNum w:abstractNumId="4" w15:restartNumberingAfterBreak="0">
     <w:nsid w:val="3B01514F"/>
     <w:multiLevelType w:val="hybridMultilevel"/>
     <w:tmpl w:val="064C08C4"/>
@@ -1311,10 +1984,16 @@
     <w:abstractNumId w:val="0"/>
   </w:num>
   <w:num w:numId="2" w16cid:durableId="776483816">
-    <w:abstractNumId w:val="2"/>
+    <w:abstractNumId w:val="4"/>
   </w:num>
   <w:num w:numId="3" w16cid:durableId="2011178138">
+    <w:abstractNumId w:val="3"/>
+  </w:num>
+  <w:num w:numId="4" w16cid:durableId="347173972">
     <w:abstractNumId w:val="1"/>
+  </w:num>
+  <w:num w:numId="5" w16cid:durableId="1579359240">
+    <w:abstractNumId w:val="2"/>
   </w:num>
 </w:numbering>
 </file>

</xml_diff>

<commit_message>
Finalización del trabajo practico
</commit_message>
<xml_diff>
--- a/Taller Cinco.docx
+++ b/Taller Cinco.docx
@@ -1519,6 +1519,55 @@
         </w:drawing>
       </w:r>
     </w:p>
+    <w:p/>
+    <w:p/>
+    <w:p>
+      <w:r>
+        <w:lastRenderedPageBreak/>
+        <w:t>Creamos la tabla que revisa las inserciones y eliminaciones en la tabla pacientes:</w:t>
+      </w:r>
+    </w:p>
+    <w:p/>
+    <w:p>
+      <w:r>
+        <w:drawing>
+          <wp:inline distT="0" distB="0" distL="0" distR="0" wp14:anchorId="45946C62" wp14:editId="6A0ECE94">
+            <wp:extent cx="5382376" cy="4229690"/>
+            <wp:effectExtent l="0" t="0" r="8890" b="0"/>
+            <wp:docPr id="28" name="Picture 28"/>
+            <wp:cNvGraphicFramePr>
+              <a:graphicFrameLocks xmlns:a="http://schemas.openxmlformats.org/drawingml/2006/main" noChangeAspect="1"/>
+            </wp:cNvGraphicFramePr>
+            <a:graphic xmlns:a="http://schemas.openxmlformats.org/drawingml/2006/main">
+              <a:graphicData uri="http://schemas.openxmlformats.org/drawingml/2006/picture">
+                <pic:pic xmlns:pic="http://schemas.openxmlformats.org/drawingml/2006/picture">
+                  <pic:nvPicPr>
+                    <pic:cNvPr id="1" name=""/>
+                    <pic:cNvPicPr/>
+                  </pic:nvPicPr>
+                  <pic:blipFill>
+                    <a:blip r:embed="rId30"/>
+                    <a:stretch>
+                      <a:fillRect/>
+                    </a:stretch>
+                  </pic:blipFill>
+                  <pic:spPr>
+                    <a:xfrm>
+                      <a:off x="0" y="0"/>
+                      <a:ext cx="5382376" cy="4229690"/>
+                    </a:xfrm>
+                    <a:prstGeom prst="rect">
+                      <a:avLst/>
+                    </a:prstGeom>
+                  </pic:spPr>
+                </pic:pic>
+              </a:graphicData>
+            </a:graphic>
+          </wp:inline>
+        </w:drawing>
+      </w:r>
+    </w:p>
+    <w:p/>
     <w:p/>
     <w:p/>
     <w:p/>

</xml_diff>